<commit_message>
naam van de site toegevoegd aan verslag
</commit_message>
<xml_diff>
--- a/Verslag.docx
+++ b/Verslag.docx
@@ -5,8 +5,12 @@
     <w:sdt>
       <w:sdtPr>
         <w:rPr>
+          <w:rFonts w:asciiTheme="majorHAnsi" w:eastAsiaTheme="majorEastAsia" w:hAnsiTheme="majorHAnsi" w:cstheme="majorBidi"/>
+          <w:caps/>
           <w:color w:val="4D322D" w:themeColor="text2"/>
+          <w:spacing w:val="30"/>
           <w:sz w:val="24"/>
+          <w:szCs w:val="72"/>
         </w:rPr>
         <w:id w:val="1968695419"/>
         <w:docPartObj>
@@ -17,10 +21,7 @@
       <w:sdtEndPr>
         <w:rPr>
           <w:rStyle w:val="Tekenkop1"/>
-          <w:rFonts w:asciiTheme="majorHAnsi" w:eastAsiaTheme="majorEastAsia" w:hAnsiTheme="majorHAnsi" w:cstheme="majorBidi"/>
-          <w:caps/>
           <w:color w:val="3F251D" w:themeColor="accent1"/>
-          <w:spacing w:val="30"/>
           <w:sz w:val="30"/>
           <w:szCs w:val="30"/>
         </w:rPr>
@@ -112,7 +113,7 @@
                                       <w:pStyle w:val="Titel"/>
                                     </w:pPr>
                                     <w:r>
-                                      <w:t>Telefoon webwinkel</w:t>
+                                      <w:t>Ompa telefoons</w:t>
                                     </w:r>
                                   </w:p>
                                 </w:sdtContent>
@@ -163,7 +164,7 @@
                     <v:stroke joinstyle="miter"/>
                     <v:path gradientshapeok="t" o:connecttype="rect"/>
                   </v:shapetype>
-                  <v:shape id="Tekstvak 21" o:spid="_x0000_s1026" type="#_x0000_t202" style="position:absolute;margin-left:0;margin-top:0;width:310.5pt;height:104.4pt;z-index:251659264;visibility:visible;mso-wrap-style:square;mso-width-percent:950;mso-height-percent:0;mso-top-percent:750;mso-wrap-distance-left:9pt;mso-wrap-distance-top:0;mso-wrap-distance-right:9pt;mso-wrap-distance-bottom:0;mso-position-horizontal:center;mso-position-horizontal-relative:margin;mso-position-vertical-relative:margin;mso-width-percent:950;mso-height-percent:0;mso-top-percent:750;mso-width-relative:margin;mso-height-relative:margin;v-text-anchor:top" o:gfxdata="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" o:allowoverlap="f" filled="f" stroked="f" strokeweight=".5pt">
+                  <v:shape id="Tekstvak 21" o:spid="_x0000_s1026" type="#_x0000_t202" style="position:absolute;margin-left:0;margin-top:0;width:310.5pt;height:104.4pt;z-index:251659264;visibility:visible;mso-wrap-style:square;mso-width-percent:950;mso-height-percent:0;mso-top-percent:750;mso-wrap-distance-left:9pt;mso-wrap-distance-top:0;mso-wrap-distance-right:9pt;mso-wrap-distance-bottom:0;mso-position-horizontal:center;mso-position-horizontal-relative:margin;mso-position-vertical-relative:margin;mso-width-percent:950;mso-height-percent:0;mso-top-percent:750;mso-width-relative:margin;mso-height-relative:margin;v-text-anchor:top" o:gfxdata="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" o:allowoverlap="f" filled="f" stroked="f" strokeweight=".5pt">
                     <v:textbox style="mso-fit-shape-to-text:t" inset="0,0,0,0">
                       <w:txbxContent>
                         <w:sdt>
@@ -181,7 +182,7 @@
                                 <w:pStyle w:val="Titel"/>
                               </w:pPr>
                               <w:r>
-                                <w:t>Telefoon webwinkel</w:t>
+                                <w:t>Ompa telefoons</w:t>
                               </w:r>
                             </w:p>
                           </w:sdtContent>
@@ -462,7 +463,7 @@
               </mc:Choice>
               <mc:Fallback>
                 <w:pict>
-                  <v:shape w14:anchorId="0850DA2A" id="Tekstvak 20" o:spid="_x0000_s1027" type="#_x0000_t202" style="position:absolute;left:0;text-align:left;margin-left:0;margin-top:0;width:310.5pt;height:20.9pt;z-index:251658240;visibility:visible;mso-wrap-style:square;mso-width-percent:950;mso-height-percent:0;mso-wrap-distance-left:9pt;mso-wrap-distance-top:0;mso-wrap-distance-right:9pt;mso-wrap-distance-bottom:0;mso-position-horizontal:center;mso-position-horizontal-relative:margin;mso-position-vertical:bottom;mso-position-vertical-relative:margin;mso-width-percent:950;mso-height-percent:0;mso-width-relative:margin;mso-height-relative:margin;v-text-anchor:top" o:gfxdata="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" o:allowoverlap="f" filled="f" stroked="f" strokeweight=".5pt">
+                  <v:shape w14:anchorId="0850DA2A" id="Tekstvak 20" o:spid="_x0000_s1027" type="#_x0000_t202" style="position:absolute;left:0;text-align:left;margin-left:0;margin-top:0;width:310.5pt;height:20.9pt;z-index:251658240;visibility:visible;mso-wrap-style:square;mso-width-percent:950;mso-height-percent:0;mso-wrap-distance-left:9pt;mso-wrap-distance-top:0;mso-wrap-distance-right:9pt;mso-wrap-distance-bottom:0;mso-position-horizontal:center;mso-position-horizontal-relative:margin;mso-position-vertical:bottom;mso-position-vertical-relative:margin;mso-width-percent:950;mso-height-percent:0;mso-width-relative:margin;mso-height-relative:margin;v-text-anchor:top" o:gfxdata="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" o:allowoverlap="f" filled="f" stroked="f" strokeweight=".5pt">
                     <v:textbox style="mso-fit-shape-to-text:t" inset="0,,0">
                       <w:txbxContent>
                         <w:p>
@@ -549,6 +550,8 @@
             </w:rPr>
             <w:br w:type="page"/>
           </w:r>
+          <w:bookmarkStart w:id="0" w:name="_GoBack"/>
+          <w:bookmarkEnd w:id="0"/>
         </w:p>
         <w:p>
           <w:pPr>
@@ -590,26 +593,31 @@
         <w:pStyle w:val="Ondertitel"/>
         <w:jc w:val="left"/>
       </w:pPr>
-      <w:fldSimple w:instr=" TOC \o &quot;1-3&quot; \p &quot; &quot; \h \z \u ">
-        <w:r>
-          <w:rPr>
-            <w:b/>
-            <w:bCs/>
-            <w:noProof/>
-          </w:rPr>
-          <w:t>Geen inhoudsopgavegeg</w:t>
-        </w:r>
-        <w:bookmarkStart w:id="0" w:name="_GoBack"/>
-        <w:bookmarkEnd w:id="0"/>
-        <w:r>
-          <w:rPr>
-            <w:b/>
-            <w:bCs/>
-            <w:noProof/>
-          </w:rPr>
-          <w:t>evens gevonden.</w:t>
-        </w:r>
-      </w:fldSimple>
+      <w:r>
+        <w:fldChar w:fldCharType="begin"/>
+      </w:r>
+      <w:r>
+        <w:instrText xml:space="preserve"> TOC \o "1-3" \p " " \h \z \u </w:instrText>
+      </w:r>
+      <w:r>
+        <w:fldChar w:fldCharType="separate"/>
+      </w:r>
+      <w:r>
+        <w:rPr>
+          <w:b/>
+          <w:bCs/>
+          <w:noProof/>
+        </w:rPr>
+        <w:t>Geen inhoudsopgavegegevens gevonden.</w:t>
+      </w:r>
+      <w:r>
+        <w:rPr>
+          <w:b/>
+          <w:bCs/>
+          <w:noProof/>
+        </w:rPr>
+        <w:fldChar w:fldCharType="end"/>
+      </w:r>
       <w:r>
         <w:br w:type="page"/>
       </w:r>
@@ -714,6 +722,7 @@
               <w:dataBinding w:prefixMappings="xmlns:ns0='http://purl.org/dc/elements/1.1/' xmlns:ns1='http://schemas.openxmlformats.org/package/2006/metadata/core-properties' " w:xpath="/ns1:coreProperties[1]/ns0:title[1]" w:storeItemID="{6C3C8BC8-F283-45AE-878A-BAB7291924A1}"/>
               <w:text/>
             </w:sdtPr>
+            <w:sdtEndPr/>
             <w:sdtContent>
               <w:r>
                 <w:rPr>
@@ -722,7 +731,7 @@
                   <w:sz w:val="18"/>
                   <w:szCs w:val="18"/>
                 </w:rPr>
-                <w:t>Telefoon webwinkel</w:t>
+                <w:t>Ompa telefoons</w:t>
               </w:r>
             </w:sdtContent>
           </w:sdt>
@@ -751,6 +760,7 @@
             <w:dataBinding w:prefixMappings="xmlns:ns0='http://purl.org/dc/elements/1.1/' xmlns:ns1='http://schemas.openxmlformats.org/package/2006/metadata/core-properties' " w:xpath="/ns1:coreProperties[1]/ns0:creator[1]" w:storeItemID="{6C3C8BC8-F283-45AE-878A-BAB7291924A1}"/>
             <w:text/>
           </w:sdtPr>
+          <w:sdtEndPr/>
           <w:sdtContent>
             <w:p>
               <w:pPr>
@@ -1437,6 +1447,7 @@
     <w:lsdException w:name="HTML Sample" w:semiHidden="1" w:unhideWhenUsed="1"/>
     <w:lsdException w:name="HTML Typewriter" w:semiHidden="1" w:unhideWhenUsed="1"/>
     <w:lsdException w:name="HTML Variable" w:semiHidden="1" w:unhideWhenUsed="1"/>
+    <w:lsdException w:name="Normal Table" w:semiHidden="1" w:unhideWhenUsed="1"/>
     <w:lsdException w:name="annotation subject" w:semiHidden="1" w:unhideWhenUsed="1"/>
     <w:lsdException w:name="No List" w:semiHidden="1" w:unhideWhenUsed="1"/>
     <w:lsdException w:name="Outline List 1" w:semiHidden="1" w:unhideWhenUsed="1"/>
@@ -1480,8 +1491,10 @@
     <w:lsdException w:name="Table Elegant" w:semiHidden="1" w:unhideWhenUsed="1"/>
     <w:lsdException w:name="Table Professional" w:semiHidden="1" w:unhideWhenUsed="1"/>
     <w:lsdException w:name="Table Subtle 1" w:semiHidden="1" w:unhideWhenUsed="1"/>
+    <w:lsdException w:name="Table Subtle 2" w:semiHidden="1" w:unhideWhenUsed="1"/>
     <w:lsdException w:name="Table Web 1" w:semiHidden="1" w:unhideWhenUsed="1"/>
     <w:lsdException w:name="Table Web 2" w:semiHidden="1" w:unhideWhenUsed="1"/>
+    <w:lsdException w:name="Table Web 3" w:semiHidden="1" w:unhideWhenUsed="1"/>
     <w:lsdException w:name="Balloon Text" w:semiHidden="1" w:unhideWhenUsed="1"/>
     <w:lsdException w:name="Table Grid" w:uiPriority="59"/>
     <w:lsdException w:name="Table Theme" w:semiHidden="1" w:unhideWhenUsed="1"/>
@@ -1914,6 +1927,7 @@
   <w:style w:type="character" w:default="1" w:styleId="Standaardalinea-lettertype">
     <w:name w:val="Default Paragraph Font"/>
     <w:uiPriority w:val="1"/>
+    <w:semiHidden/>
     <w:unhideWhenUsed/>
   </w:style>
   <w:style w:type="table" w:default="1" w:styleId="Standaardtabel">
@@ -3176,84 +3190,6 @@
   <w:docParts>
     <w:docPart>
       <w:docPartPr>
-        <w:name w:val="C885172840D643DE825C6CA61051BD50"/>
-        <w:category>
-          <w:name w:val="Algemeen"/>
-          <w:gallery w:val="placeholder"/>
-        </w:category>
-        <w:types>
-          <w:type w:val="bbPlcHdr"/>
-        </w:types>
-        <w:behaviors>
-          <w:behavior w:val="content"/>
-        </w:behaviors>
-        <w:guid w:val="{8A39181C-D0FB-4F99-9000-9E4AE2CFFEEC}"/>
-      </w:docPartPr>
-      <w:docPartBody>
-        <w:p>
-          <w:pPr>
-            <w:pStyle w:val="C885172840D643DE825C6CA61051BD50"/>
-          </w:pPr>
-          <w:r>
-            <w:t>[Naam]</w:t>
-          </w:r>
-        </w:p>
-      </w:docPartBody>
-    </w:docPart>
-    <w:docPart>
-      <w:docPartPr>
-        <w:name w:val="1ED85DA3C1D64393BBB29BA9E78D75D7"/>
-        <w:category>
-          <w:name w:val="Algemeen"/>
-          <w:gallery w:val="placeholder"/>
-        </w:category>
-        <w:types>
-          <w:type w:val="bbPlcHdr"/>
-        </w:types>
-        <w:behaviors>
-          <w:behavior w:val="content"/>
-        </w:behaviors>
-        <w:guid w:val="{CE14AD88-B629-49A6-8742-2C8A13BA3338}"/>
-      </w:docPartPr>
-      <w:docPartBody>
-        <w:p>
-          <w:pPr>
-            <w:pStyle w:val="1ED85DA3C1D64393BBB29BA9E78D75D7"/>
-          </w:pPr>
-          <w:r>
-            <w:t>[Cursustitel]</w:t>
-          </w:r>
-        </w:p>
-      </w:docPartBody>
-    </w:docPart>
-    <w:docPart>
-      <w:docPartPr>
-        <w:name w:val="7A9EF083EE0A40709421A588D8F52803"/>
-        <w:category>
-          <w:name w:val="Algemeen"/>
-          <w:gallery w:val="placeholder"/>
-        </w:category>
-        <w:types>
-          <w:type w:val="bbPlcHdr"/>
-        </w:types>
-        <w:behaviors>
-          <w:behavior w:val="content"/>
-        </w:behaviors>
-        <w:guid w:val="{9B4B7DD6-6646-45C0-A41E-36E75496DC32}"/>
-      </w:docPartPr>
-      <w:docPartBody>
-        <w:p>
-          <w:pPr>
-            <w:pStyle w:val="7A9EF083EE0A40709421A588D8F52803"/>
-          </w:pPr>
-          <w:r>
-            <w:t>[Datum]</w:t>
-          </w:r>
-        </w:p>
-      </w:docPartBody>
-    </w:docPart>
-    <w:docPart>
-      <w:docPartPr>
         <w:name w:val="C8BAAAE08EED4345B8280EDA0DB91B6A"/>
         <w:category>
           <w:name w:val="Algemeen"/>
@@ -3335,7 +3271,7 @@
     <w:charset w:val="00"/>
     <w:family w:val="roman"/>
     <w:pitch w:val="variable"/>
-    <w:sig w:usb0="20002A87" w:usb1="80000000" w:usb2="00000008" w:usb3="00000000" w:csb0="000001FF" w:csb1="00000000"/>
+    <w:sig w:usb0="E0002EFF" w:usb1="C000785B" w:usb2="00000009" w:usb3="00000000" w:csb0="000001FF" w:csb1="00000000"/>
   </w:font>
   <w:font w:name="Constantia">
     <w:panose1 w:val="02030602050306030303"/>
@@ -3356,14 +3292,14 @@
     <w:charset w:val="00"/>
     <w:family w:val="swiss"/>
     <w:pitch w:val="variable"/>
-    <w:sig w:usb0="E1002AFF" w:usb1="4000ACFF" w:usb2="00000009" w:usb3="00000000" w:csb0="000001FF" w:csb1="00000000"/>
+    <w:sig w:usb0="E0002AFF" w:usb1="C000247B" w:usb2="00000009" w:usb3="00000000" w:csb0="000001FF" w:csb1="00000000"/>
   </w:font>
   <w:font w:name="Calibri Light">
     <w:panose1 w:val="020F0302020204030204"/>
     <w:charset w:val="00"/>
     <w:family w:val="swiss"/>
     <w:pitch w:val="variable"/>
-    <w:sig w:usb0="A0002AEF" w:usb1="4000207B" w:usb2="00000000" w:usb3="00000000" w:csb0="000001FF" w:csb1="00000000"/>
+    <w:sig w:usb0="E0002AFF" w:usb1="C000247B" w:usb2="00000009" w:usb3="00000000" w:csb0="000001FF" w:csb1="00000000"/>
   </w:font>
 </w:fonts>
 </file>
@@ -3412,6 +3348,8 @@
   </w:compat>
   <w:rsids>
     <w:rsidRoot w:val="00E17A5F"/>
+    <w:rsid w:val="004A1760"/>
+    <w:rsid w:val="00776CF5"/>
     <w:rsid w:val="00E17A5F"/>
   </w:rsids>
   <m:mathPr>
@@ -4339,7 +4277,7 @@
 </file>
 
 <file path=customXml/itemProps3.xml><?xml version="1.0" encoding="utf-8"?>
-<ds:datastoreItem xmlns:ds="http://schemas.openxmlformats.org/officeDocument/2006/customXml" ds:itemID="{629DFD1B-17B9-4291-B857-6C159B18ED26}">
+<ds:datastoreItem xmlns:ds="http://schemas.openxmlformats.org/officeDocument/2006/customXml" ds:itemID="{25215AF0-C126-43E6-BB39-3298735BC321}">
   <ds:schemaRefs>
     <ds:schemaRef ds:uri="http://schemas.openxmlformats.org/officeDocument/2006/bibliography"/>
   </ds:schemaRefs>

</xml_diff>

<commit_message>
aantal mockups toegevoegd aan verslag
</commit_message>
<xml_diff>
--- a/Verslag.docx
+++ b/Verslag.docx
@@ -380,9 +380,6 @@
                                     <w:alias w:val="Naam"/>
                                     <w:tag w:val=""/>
                                     <w:id w:val="-304397026"/>
-                                    <w:placeholder>
-                                      <w:docPart w:val="C885172840D643DE825C6CA61051BD50"/>
-                                    </w:placeholder>
                                     <w:dataBinding w:prefixMappings="xmlns:ns0='http://purl.org/dc/elements/1.1/' xmlns:ns1='http://schemas.openxmlformats.org/package/2006/metadata/core-properties' " w:xpath="/ns1:coreProperties[1]/ns0:creator[1]" w:storeItemID="{6C3C8BC8-F283-45AE-878A-BAB7291924A1}"/>
                                     <w:text/>
                                   </w:sdtPr>
@@ -401,9 +398,6 @@
                                     <w:alias w:val="Cursustitel"/>
                                     <w:tag w:val=""/>
                                     <w:id w:val="-728219936"/>
-                                    <w:placeholder>
-                                      <w:docPart w:val="1ED85DA3C1D64393BBB29BA9E78D75D7"/>
-                                    </w:placeholder>
                                     <w:dataBinding w:prefixMappings="xmlns:ns0='http://purl.org/dc/elements/1.1/' xmlns:ns1='http://schemas.openxmlformats.org/package/2006/metadata/core-properties' " w:xpath="/ns1:coreProperties[1]/ns1:keywords[1]" w:storeItemID="{6C3C8BC8-F283-45AE-878A-BAB7291924A1}"/>
                                     <w:text/>
                                   </w:sdtPr>
@@ -422,9 +416,6 @@
                                     <w:alias w:val="Datum"/>
                                     <w:tag w:val=""/>
                                     <w:id w:val="2032065285"/>
-                                    <w:placeholder>
-                                      <w:docPart w:val="7A9EF083EE0A40709421A588D8F52803"/>
-                                    </w:placeholder>
                                     <w:dataBinding w:prefixMappings="xmlns:ns0='http://schemas.microsoft.com/office/2006/coverPageProps' " w:xpath="/ns0:CoverPageProperties[1]/ns0:PublishDate[1]" w:storeItemID="{55AF091B-3C7A-41E3-B477-F2FDAA23CFDA}"/>
                                     <w:date w:fullDate="2018-05-16T00:00:00Z">
                                       <w:dateFormat w:val="d MMMM yyyy"/>
@@ -475,9 +466,6 @@
                               <w:alias w:val="Naam"/>
                               <w:tag w:val=""/>
                               <w:id w:val="-304397026"/>
-                              <w:placeholder>
-                                <w:docPart w:val="C885172840D643DE825C6CA61051BD50"/>
-                              </w:placeholder>
                               <w:dataBinding w:prefixMappings="xmlns:ns0='http://purl.org/dc/elements/1.1/' xmlns:ns1='http://schemas.openxmlformats.org/package/2006/metadata/core-properties' " w:xpath="/ns1:coreProperties[1]/ns0:creator[1]" w:storeItemID="{6C3C8BC8-F283-45AE-878A-BAB7291924A1}"/>
                               <w:text/>
                             </w:sdtPr>
@@ -496,9 +484,6 @@
                               <w:alias w:val="Cursustitel"/>
                               <w:tag w:val=""/>
                               <w:id w:val="-728219936"/>
-                              <w:placeholder>
-                                <w:docPart w:val="1ED85DA3C1D64393BBB29BA9E78D75D7"/>
-                              </w:placeholder>
                               <w:dataBinding w:prefixMappings="xmlns:ns0='http://purl.org/dc/elements/1.1/' xmlns:ns1='http://schemas.openxmlformats.org/package/2006/metadata/core-properties' " w:xpath="/ns1:coreProperties[1]/ns1:keywords[1]" w:storeItemID="{6C3C8BC8-F283-45AE-878A-BAB7291924A1}"/>
                               <w:text/>
                             </w:sdtPr>
@@ -517,9 +502,6 @@
                               <w:alias w:val="Datum"/>
                               <w:tag w:val=""/>
                               <w:id w:val="2032065285"/>
-                              <w:placeholder>
-                                <w:docPart w:val="7A9EF083EE0A40709421A588D8F52803"/>
-                              </w:placeholder>
                               <w:dataBinding w:prefixMappings="xmlns:ns0='http://schemas.microsoft.com/office/2006/coverPageProps' " w:xpath="/ns0:CoverPageProperties[1]/ns0:PublishDate[1]" w:storeItemID="{55AF091B-3C7A-41E3-B477-F2FDAA23CFDA}"/>
                               <w:date w:fullDate="2018-05-16T00:00:00Z">
                                 <w:dateFormat w:val="d MMMM yyyy"/>
@@ -550,8 +532,6 @@
             </w:rPr>
             <w:br w:type="page"/>
           </w:r>
-          <w:bookmarkStart w:id="0" w:name="_GoBack"/>
-          <w:bookmarkEnd w:id="0"/>
         </w:p>
         <w:p>
           <w:pPr>
@@ -593,31 +573,16 @@
         <w:pStyle w:val="Ondertitel"/>
         <w:jc w:val="left"/>
       </w:pPr>
-      <w:r>
-        <w:fldChar w:fldCharType="begin"/>
-      </w:r>
-      <w:r>
-        <w:instrText xml:space="preserve"> TOC \o "1-3" \p " " \h \z \u </w:instrText>
-      </w:r>
-      <w:r>
-        <w:fldChar w:fldCharType="separate"/>
-      </w:r>
-      <w:r>
-        <w:rPr>
-          <w:b/>
-          <w:bCs/>
-          <w:noProof/>
-        </w:rPr>
-        <w:t>Geen inhoudsopgavegegevens gevonden.</w:t>
-      </w:r>
-      <w:r>
-        <w:rPr>
-          <w:b/>
-          <w:bCs/>
-          <w:noProof/>
-        </w:rPr>
-        <w:fldChar w:fldCharType="end"/>
-      </w:r>
+      <w:fldSimple w:instr=" TOC \o &quot;1-3&quot; \p &quot; &quot; \h \z \u ">
+        <w:r>
+          <w:rPr>
+            <w:b/>
+            <w:bCs/>
+            <w:noProof/>
+          </w:rPr>
+          <w:t>Geen inhoudsopgavegegevens gevonden.</w:t>
+        </w:r>
+      </w:fldSimple>
       <w:r>
         <w:br w:type="page"/>
       </w:r>
@@ -627,13 +592,309 @@
         <w:pStyle w:val="Titel"/>
       </w:pPr>
       <w:r>
+        <w:rPr>
+          <w:noProof/>
+        </w:rPr>
         <w:lastRenderedPageBreak/>
+        <w:drawing>
+          <wp:anchor distT="0" distB="0" distL="114300" distR="114300" simplePos="0" relativeHeight="251663360" behindDoc="0" locked="0" layoutInCell="1" allowOverlap="1" wp14:anchorId="052A814B" wp14:editId="71EADD7A">
+            <wp:simplePos x="0" y="0"/>
+            <wp:positionH relativeFrom="column">
+              <wp:posOffset>3070642</wp:posOffset>
+            </wp:positionH>
+            <wp:positionV relativeFrom="paragraph">
+              <wp:posOffset>974090</wp:posOffset>
+            </wp:positionV>
+            <wp:extent cx="3108960" cy="2852420"/>
+            <wp:effectExtent l="0" t="0" r="0" b="5080"/>
+            <wp:wrapThrough wrapText="bothSides">
+              <wp:wrapPolygon edited="0">
+                <wp:start x="0" y="0"/>
+                <wp:lineTo x="0" y="21494"/>
+                <wp:lineTo x="21441" y="21494"/>
+                <wp:lineTo x="21441" y="0"/>
+                <wp:lineTo x="0" y="0"/>
+              </wp:wrapPolygon>
+            </wp:wrapThrough>
+            <wp:docPr id="1" name="Afbeelding 1"/>
+            <wp:cNvGraphicFramePr>
+              <a:graphicFrameLocks xmlns:a="http://schemas.openxmlformats.org/drawingml/2006/main" noChangeAspect="1"/>
+            </wp:cNvGraphicFramePr>
+            <a:graphic xmlns:a="http://schemas.openxmlformats.org/drawingml/2006/main">
+              <a:graphicData uri="http://schemas.openxmlformats.org/drawingml/2006/picture">
+                <pic:pic xmlns:pic="http://schemas.openxmlformats.org/drawingml/2006/picture">
+                  <pic:nvPicPr>
+                    <pic:cNvPr id="1" name=""/>
+                    <pic:cNvPicPr/>
+                  </pic:nvPicPr>
+                  <pic:blipFill>
+                    <a:blip r:embed="rId12" cstate="print">
+                      <a:extLst>
+                        <a:ext uri="{28A0092B-C50C-407E-A947-70E740481C1C}">
+                          <a14:useLocalDpi xmlns:a14="http://schemas.microsoft.com/office/drawing/2010/main" val="0"/>
+                        </a:ext>
+                      </a:extLst>
+                    </a:blip>
+                    <a:stretch>
+                      <a:fillRect/>
+                    </a:stretch>
+                  </pic:blipFill>
+                  <pic:spPr>
+                    <a:xfrm>
+                      <a:off x="0" y="0"/>
+                      <a:ext cx="3108960" cy="2852420"/>
+                    </a:xfrm>
+                    <a:prstGeom prst="rect">
+                      <a:avLst/>
+                    </a:prstGeom>
+                  </pic:spPr>
+                </pic:pic>
+              </a:graphicData>
+            </a:graphic>
+            <wp14:sizeRelH relativeFrom="page">
+              <wp14:pctWidth>0</wp14:pctWidth>
+            </wp14:sizeRelH>
+            <wp14:sizeRelV relativeFrom="page">
+              <wp14:pctHeight>0</wp14:pctHeight>
+            </wp14:sizeRelV>
+          </wp:anchor>
+        </w:drawing>
+      </w:r>
+      <w:r>
+        <w:rPr>
+          <w:noProof/>
+        </w:rPr>
+        <w:drawing>
+          <wp:anchor distT="0" distB="0" distL="114300" distR="114300" simplePos="0" relativeHeight="251665408" behindDoc="0" locked="0" layoutInCell="1" allowOverlap="1" wp14:anchorId="5594C7D4" wp14:editId="7CD42376">
+            <wp:simplePos x="0" y="0"/>
+            <wp:positionH relativeFrom="column">
+              <wp:posOffset>-273050</wp:posOffset>
+            </wp:positionH>
+            <wp:positionV relativeFrom="paragraph">
+              <wp:posOffset>976630</wp:posOffset>
+            </wp:positionV>
+            <wp:extent cx="3108960" cy="2851785"/>
+            <wp:effectExtent l="0" t="0" r="0" b="5715"/>
+            <wp:wrapThrough wrapText="bothSides">
+              <wp:wrapPolygon edited="0">
+                <wp:start x="0" y="0"/>
+                <wp:lineTo x="0" y="21499"/>
+                <wp:lineTo x="21441" y="21499"/>
+                <wp:lineTo x="21441" y="0"/>
+                <wp:lineTo x="0" y="0"/>
+              </wp:wrapPolygon>
+            </wp:wrapThrough>
+            <wp:docPr id="3" name="Afbeelding 3"/>
+            <wp:cNvGraphicFramePr>
+              <a:graphicFrameLocks xmlns:a="http://schemas.openxmlformats.org/drawingml/2006/main" noChangeAspect="1"/>
+            </wp:cNvGraphicFramePr>
+            <a:graphic xmlns:a="http://schemas.openxmlformats.org/drawingml/2006/main">
+              <a:graphicData uri="http://schemas.openxmlformats.org/drawingml/2006/picture">
+                <pic:pic xmlns:pic="http://schemas.openxmlformats.org/drawingml/2006/picture">
+                  <pic:nvPicPr>
+                    <pic:cNvPr id="0" name="Picture 1"/>
+                    <pic:cNvPicPr>
+                      <a:picLocks noChangeAspect="1" noChangeArrowheads="1"/>
+                    </pic:cNvPicPr>
+                  </pic:nvPicPr>
+                  <pic:blipFill>
+                    <a:blip r:embed="rId13">
+                      <a:extLst>
+                        <a:ext uri="{28A0092B-C50C-407E-A947-70E740481C1C}">
+                          <a14:useLocalDpi xmlns:a14="http://schemas.microsoft.com/office/drawing/2010/main" val="0"/>
+                        </a:ext>
+                      </a:extLst>
+                    </a:blip>
+                    <a:srcRect/>
+                    <a:stretch>
+                      <a:fillRect/>
+                    </a:stretch>
+                  </pic:blipFill>
+                  <pic:spPr bwMode="auto">
+                    <a:xfrm>
+                      <a:off x="0" y="0"/>
+                      <a:ext cx="3108960" cy="2851785"/>
+                    </a:xfrm>
+                    <a:prstGeom prst="rect">
+                      <a:avLst/>
+                    </a:prstGeom>
+                    <a:noFill/>
+                    <a:ln>
+                      <a:noFill/>
+                    </a:ln>
+                  </pic:spPr>
+                </pic:pic>
+              </a:graphicData>
+            </a:graphic>
+            <wp14:sizeRelH relativeFrom="page">
+              <wp14:pctWidth>0</wp14:pctWidth>
+            </wp14:sizeRelH>
+            <wp14:sizeRelV relativeFrom="page">
+              <wp14:pctHeight>0</wp14:pctHeight>
+            </wp14:sizeRelV>
+          </wp:anchor>
+        </w:drawing>
+      </w:r>
+      <w:r>
         <w:t>Mockup</w:t>
       </w:r>
     </w:p>
+    <w:p>
+      <w:r>
+        <w:rPr>
+          <w:noProof/>
+        </w:rPr>
+        <w:drawing>
+          <wp:anchor distT="0" distB="0" distL="114300" distR="114300" simplePos="0" relativeHeight="251664384" behindDoc="0" locked="0" layoutInCell="1" allowOverlap="1" wp14:anchorId="4E771CF2" wp14:editId="3507BE54">
+            <wp:simplePos x="0" y="0"/>
+            <wp:positionH relativeFrom="column">
+              <wp:posOffset>-273050</wp:posOffset>
+            </wp:positionH>
+            <wp:positionV relativeFrom="paragraph">
+              <wp:posOffset>3282315</wp:posOffset>
+            </wp:positionV>
+            <wp:extent cx="3108960" cy="2882900"/>
+            <wp:effectExtent l="0" t="0" r="0" b="0"/>
+            <wp:wrapThrough wrapText="bothSides">
+              <wp:wrapPolygon edited="0">
+                <wp:start x="0" y="0"/>
+                <wp:lineTo x="0" y="21410"/>
+                <wp:lineTo x="21441" y="21410"/>
+                <wp:lineTo x="21441" y="0"/>
+                <wp:lineTo x="0" y="0"/>
+              </wp:wrapPolygon>
+            </wp:wrapThrough>
+            <wp:docPr id="2" name="Afbeelding 2"/>
+            <wp:cNvGraphicFramePr>
+              <a:graphicFrameLocks xmlns:a="http://schemas.openxmlformats.org/drawingml/2006/main" noChangeAspect="1"/>
+            </wp:cNvGraphicFramePr>
+            <a:graphic xmlns:a="http://schemas.openxmlformats.org/drawingml/2006/main">
+              <a:graphicData uri="http://schemas.openxmlformats.org/drawingml/2006/picture">
+                <pic:pic xmlns:pic="http://schemas.openxmlformats.org/drawingml/2006/picture">
+                  <pic:nvPicPr>
+                    <pic:cNvPr id="1" name=""/>
+                    <pic:cNvPicPr/>
+                  </pic:nvPicPr>
+                  <pic:blipFill>
+                    <a:blip r:embed="rId14" cstate="print">
+                      <a:extLst>
+                        <a:ext uri="{28A0092B-C50C-407E-A947-70E740481C1C}">
+                          <a14:useLocalDpi xmlns:a14="http://schemas.microsoft.com/office/drawing/2010/main" val="0"/>
+                        </a:ext>
+                      </a:extLst>
+                    </a:blip>
+                    <a:stretch>
+                      <a:fillRect/>
+                    </a:stretch>
+                  </pic:blipFill>
+                  <pic:spPr>
+                    <a:xfrm>
+                      <a:off x="0" y="0"/>
+                      <a:ext cx="3108960" cy="2882900"/>
+                    </a:xfrm>
+                    <a:prstGeom prst="rect">
+                      <a:avLst/>
+                    </a:prstGeom>
+                  </pic:spPr>
+                </pic:pic>
+              </a:graphicData>
+            </a:graphic>
+            <wp14:sizeRelH relativeFrom="page">
+              <wp14:pctWidth>0</wp14:pctWidth>
+            </wp14:sizeRelH>
+            <wp14:sizeRelV relativeFrom="page">
+              <wp14:pctHeight>0</wp14:pctHeight>
+            </wp14:sizeRelV>
+          </wp:anchor>
+        </w:drawing>
+      </w:r>
+      <w:r>
+        <w:br w:type="page"/>
+      </w:r>
+      <w:bookmarkStart w:id="0" w:name="_GoBack"/>
+      <w:bookmarkEnd w:id="0"/>
+    </w:p>
+    <w:p>
+      <w:r>
+        <w:rPr>
+          <w:noProof/>
+        </w:rPr>
+        <w:lastRenderedPageBreak/>
+        <w:drawing>
+          <wp:anchor distT="0" distB="0" distL="114300" distR="114300" simplePos="0" relativeHeight="251666432" behindDoc="0" locked="0" layoutInCell="1" allowOverlap="1" wp14:anchorId="59FC2019" wp14:editId="0FC6BFEA">
+            <wp:simplePos x="0" y="0"/>
+            <wp:positionH relativeFrom="column">
+              <wp:posOffset>1348740</wp:posOffset>
+            </wp:positionH>
+            <wp:positionV relativeFrom="paragraph">
+              <wp:posOffset>0</wp:posOffset>
+            </wp:positionV>
+            <wp:extent cx="3131185" cy="2882900"/>
+            <wp:effectExtent l="0" t="0" r="0" b="0"/>
+            <wp:wrapThrough wrapText="bothSides">
+              <wp:wrapPolygon edited="0">
+                <wp:start x="0" y="0"/>
+                <wp:lineTo x="0" y="21410"/>
+                <wp:lineTo x="21420" y="21410"/>
+                <wp:lineTo x="21420" y="0"/>
+                <wp:lineTo x="0" y="0"/>
+              </wp:wrapPolygon>
+            </wp:wrapThrough>
+            <wp:docPr id="4" name="Afbeelding 4"/>
+            <wp:cNvGraphicFramePr>
+              <a:graphicFrameLocks xmlns:a="http://schemas.openxmlformats.org/drawingml/2006/main" noChangeAspect="1"/>
+            </wp:cNvGraphicFramePr>
+            <a:graphic xmlns:a="http://schemas.openxmlformats.org/drawingml/2006/main">
+              <a:graphicData uri="http://schemas.openxmlformats.org/drawingml/2006/picture">
+                <pic:pic xmlns:pic="http://schemas.openxmlformats.org/drawingml/2006/picture">
+                  <pic:nvPicPr>
+                    <pic:cNvPr id="0" name="Picture 3"/>
+                    <pic:cNvPicPr>
+                      <a:picLocks noChangeAspect="1" noChangeArrowheads="1"/>
+                    </pic:cNvPicPr>
+                  </pic:nvPicPr>
+                  <pic:blipFill>
+                    <a:blip r:embed="rId15" cstate="print">
+                      <a:extLst>
+                        <a:ext uri="{28A0092B-C50C-407E-A947-70E740481C1C}">
+                          <a14:useLocalDpi xmlns:a14="http://schemas.microsoft.com/office/drawing/2010/main" val="0"/>
+                        </a:ext>
+                      </a:extLst>
+                    </a:blip>
+                    <a:srcRect/>
+                    <a:stretch>
+                      <a:fillRect/>
+                    </a:stretch>
+                  </pic:blipFill>
+                  <pic:spPr bwMode="auto">
+                    <a:xfrm>
+                      <a:off x="0" y="0"/>
+                      <a:ext cx="3131185" cy="2882900"/>
+                    </a:xfrm>
+                    <a:prstGeom prst="rect">
+                      <a:avLst/>
+                    </a:prstGeom>
+                    <a:noFill/>
+                    <a:ln>
+                      <a:noFill/>
+                    </a:ln>
+                  </pic:spPr>
+                </pic:pic>
+              </a:graphicData>
+            </a:graphic>
+            <wp14:sizeRelH relativeFrom="page">
+              <wp14:pctWidth>0</wp14:pctWidth>
+            </wp14:sizeRelH>
+            <wp14:sizeRelV relativeFrom="page">
+              <wp14:pctHeight>0</wp14:pctHeight>
+            </wp14:sizeRelV>
+          </wp:anchor>
+        </w:drawing>
+      </w:r>
+    </w:p>
     <w:sectPr>
-      <w:headerReference w:type="default" r:id="rId12"/>
-      <w:footerReference w:type="default" r:id="rId13"/>
+      <w:headerReference w:type="default" r:id="rId16"/>
+      <w:footerReference w:type="default" r:id="rId17"/>
       <w:pgSz w:w="11907" w:h="16839" w:code="9"/>
       <w:pgMar w:top="1440" w:right="1800" w:bottom="1440" w:left="1800" w:header="720" w:footer="720" w:gutter="0"/>
       <w:pgNumType w:start="0"/>
@@ -4277,7 +4538,7 @@
 </file>
 
 <file path=customXml/itemProps3.xml><?xml version="1.0" encoding="utf-8"?>
-<ds:datastoreItem xmlns:ds="http://schemas.openxmlformats.org/officeDocument/2006/customXml" ds:itemID="{25215AF0-C126-43E6-BB39-3298735BC321}">
+<ds:datastoreItem xmlns:ds="http://schemas.openxmlformats.org/officeDocument/2006/customXml" ds:itemID="{908D1241-B5FB-4E55-A112-D3E1C1E9802C}">
   <ds:schemaRefs>
     <ds:schemaRef ds:uri="http://schemas.openxmlformats.org/officeDocument/2006/bibliography"/>
   </ds:schemaRefs>

</xml_diff>

<commit_message>
alle wireframes staan in het verslag
</commit_message>
<xml_diff>
--- a/Verslag.docx
+++ b/Verslag.docx
@@ -573,16 +573,26 @@
         <w:pStyle w:val="Ondertitel"/>
         <w:jc w:val="left"/>
       </w:pPr>
-      <w:fldSimple w:instr=" TOC \o &quot;1-3&quot; \p &quot; &quot; \h \z \u ">
-        <w:r>
-          <w:rPr>
-            <w:b/>
-            <w:bCs/>
-            <w:noProof/>
-          </w:rPr>
-          <w:t>Geen inhoudsopgavegegevens gevonden.</w:t>
-        </w:r>
-      </w:fldSimple>
+      <w:r>
+        <w:fldChar w:fldCharType="begin"/>
+      </w:r>
+      <w:r>
+        <w:instrText xml:space="preserve"> TOC \o "1-3" \p " " \h \z \u </w:instrText>
+      </w:r>
+      <w:r>
+        <w:fldChar w:fldCharType="separate"/>
+      </w:r>
+      <w:r>
+        <w:rPr>
+          <w:b/>
+          <w:bCs/>
+          <w:noProof/>
+        </w:rPr>
+        <w:t>Geen inhoudsopgavegegevens gevonden.</w:t>
+      </w:r>
+      <w:r>
+        <w:fldChar w:fldCharType="end"/>
+      </w:r>
       <w:r>
         <w:br w:type="page"/>
       </w:r>
@@ -597,10 +607,10 @@
         </w:rPr>
         <w:lastRenderedPageBreak/>
         <w:drawing>
-          <wp:anchor distT="0" distB="0" distL="114300" distR="114300" simplePos="0" relativeHeight="251663360" behindDoc="0" locked="0" layoutInCell="1" allowOverlap="1" wp14:anchorId="052A814B" wp14:editId="71EADD7A">
+          <wp:anchor distT="0" distB="0" distL="114300" distR="114300" simplePos="0" relativeHeight="251663360" behindDoc="0" locked="0" layoutInCell="1" allowOverlap="1" wp14:anchorId="052A814B" wp14:editId="1293CAD5">
             <wp:simplePos x="0" y="0"/>
             <wp:positionH relativeFrom="column">
-              <wp:posOffset>3070642</wp:posOffset>
+              <wp:posOffset>2834005</wp:posOffset>
             </wp:positionH>
             <wp:positionV relativeFrom="paragraph">
               <wp:posOffset>974090</wp:posOffset>
@@ -665,10 +675,10 @@
           <w:noProof/>
         </w:rPr>
         <w:drawing>
-          <wp:anchor distT="0" distB="0" distL="114300" distR="114300" simplePos="0" relativeHeight="251665408" behindDoc="0" locked="0" layoutInCell="1" allowOverlap="1" wp14:anchorId="5594C7D4" wp14:editId="7CD42376">
+          <wp:anchor distT="0" distB="0" distL="114300" distR="114300" simplePos="0" relativeHeight="251665408" behindDoc="0" locked="0" layoutInCell="1" allowOverlap="1" wp14:anchorId="5594C7D4" wp14:editId="4873CD09">
             <wp:simplePos x="0" y="0"/>
             <wp:positionH relativeFrom="column">
-              <wp:posOffset>-273050</wp:posOffset>
+              <wp:posOffset>-501650</wp:posOffset>
             </wp:positionH>
             <wp:positionV relativeFrom="paragraph">
               <wp:posOffset>976630</wp:posOffset>
@@ -736,7 +746,7 @@
         </w:drawing>
       </w:r>
       <w:r>
-        <w:t>Mockup</w:t>
+        <w:t>Wireframe</w:t>
       </w:r>
     </w:p>
     <w:p>
@@ -745,13 +755,13 @@
           <w:noProof/>
         </w:rPr>
         <w:drawing>
-          <wp:anchor distT="0" distB="0" distL="114300" distR="114300" simplePos="0" relativeHeight="251664384" behindDoc="0" locked="0" layoutInCell="1" allowOverlap="1" wp14:anchorId="4E771CF2" wp14:editId="3507BE54">
+          <wp:anchor distT="0" distB="0" distL="114300" distR="114300" simplePos="0" relativeHeight="251667456" behindDoc="0" locked="0" layoutInCell="1" allowOverlap="1" wp14:anchorId="11521379" wp14:editId="09E1C579">
             <wp:simplePos x="0" y="0"/>
             <wp:positionH relativeFrom="column">
-              <wp:posOffset>-273050</wp:posOffset>
+              <wp:posOffset>2834640</wp:posOffset>
             </wp:positionH>
             <wp:positionV relativeFrom="paragraph">
-              <wp:posOffset>3282315</wp:posOffset>
+              <wp:posOffset>3278505</wp:posOffset>
             </wp:positionV>
             <wp:extent cx="3108960" cy="2882900"/>
             <wp:effectExtent l="0" t="0" r="0" b="0"/>
@@ -764,7 +774,7 @@
                 <wp:lineTo x="0" y="0"/>
               </wp:wrapPolygon>
             </wp:wrapThrough>
-            <wp:docPr id="2" name="Afbeelding 2"/>
+            <wp:docPr id="7" name="Afbeelding 7"/>
             <wp:cNvGraphicFramePr>
               <a:graphicFrameLocks xmlns:a="http://schemas.openxmlformats.org/drawingml/2006/main" noChangeAspect="1"/>
             </wp:cNvGraphicFramePr>
@@ -809,25 +819,243 @@
         </w:drawing>
       </w:r>
       <w:r>
+        <w:rPr>
+          <w:noProof/>
+        </w:rPr>
+        <w:drawing>
+          <wp:anchor distT="0" distB="0" distL="114300" distR="114300" simplePos="0" relativeHeight="251664384" behindDoc="0" locked="0" layoutInCell="1" allowOverlap="1" wp14:anchorId="4E771CF2" wp14:editId="556BFC84">
+            <wp:simplePos x="0" y="0"/>
+            <wp:positionH relativeFrom="column">
+              <wp:posOffset>-501650</wp:posOffset>
+            </wp:positionH>
+            <wp:positionV relativeFrom="paragraph">
+              <wp:posOffset>3282315</wp:posOffset>
+            </wp:positionV>
+            <wp:extent cx="3108960" cy="2882900"/>
+            <wp:effectExtent l="0" t="0" r="0" b="0"/>
+            <wp:wrapThrough wrapText="bothSides">
+              <wp:wrapPolygon edited="0">
+                <wp:start x="0" y="0"/>
+                <wp:lineTo x="0" y="21410"/>
+                <wp:lineTo x="21441" y="21410"/>
+                <wp:lineTo x="21441" y="0"/>
+                <wp:lineTo x="0" y="0"/>
+              </wp:wrapPolygon>
+            </wp:wrapThrough>
+            <wp:docPr id="2" name="Afbeelding 2"/>
+            <wp:cNvGraphicFramePr>
+              <a:graphicFrameLocks xmlns:a="http://schemas.openxmlformats.org/drawingml/2006/main" noChangeAspect="1"/>
+            </wp:cNvGraphicFramePr>
+            <a:graphic xmlns:a="http://schemas.openxmlformats.org/drawingml/2006/main">
+              <a:graphicData uri="http://schemas.openxmlformats.org/drawingml/2006/picture">
+                <pic:pic xmlns:pic="http://schemas.openxmlformats.org/drawingml/2006/picture">
+                  <pic:nvPicPr>
+                    <pic:cNvPr id="1" name=""/>
+                    <pic:cNvPicPr/>
+                  </pic:nvPicPr>
+                  <pic:blipFill>
+                    <a:blip r:embed="rId15" cstate="print">
+                      <a:extLst>
+                        <a:ext uri="{28A0092B-C50C-407E-A947-70E740481C1C}">
+                          <a14:useLocalDpi xmlns:a14="http://schemas.microsoft.com/office/drawing/2010/main" val="0"/>
+                        </a:ext>
+                      </a:extLst>
+                    </a:blip>
+                    <a:stretch>
+                      <a:fillRect/>
+                    </a:stretch>
+                  </pic:blipFill>
+                  <pic:spPr>
+                    <a:xfrm>
+                      <a:off x="0" y="0"/>
+                      <a:ext cx="3108960" cy="2882900"/>
+                    </a:xfrm>
+                    <a:prstGeom prst="rect">
+                      <a:avLst/>
+                    </a:prstGeom>
+                  </pic:spPr>
+                </pic:pic>
+              </a:graphicData>
+            </a:graphic>
+            <wp14:sizeRelH relativeFrom="page">
+              <wp14:pctWidth>0</wp14:pctWidth>
+            </wp14:sizeRelH>
+            <wp14:sizeRelV relativeFrom="page">
+              <wp14:pctHeight>0</wp14:pctHeight>
+            </wp14:sizeRelV>
+          </wp:anchor>
+        </w:drawing>
+      </w:r>
+      <w:r>
         <w:br w:type="page"/>
       </w:r>
+    </w:p>
+    <w:p>
       <w:bookmarkStart w:id="0" w:name="_GoBack"/>
       <w:bookmarkEnd w:id="0"/>
-    </w:p>
-    <w:p>
       <w:r>
         <w:rPr>
           <w:noProof/>
         </w:rPr>
         <w:lastRenderedPageBreak/>
         <w:drawing>
-          <wp:anchor distT="0" distB="0" distL="114300" distR="114300" simplePos="0" relativeHeight="251666432" behindDoc="0" locked="0" layoutInCell="1" allowOverlap="1" wp14:anchorId="59FC2019" wp14:editId="0FC6BFEA">
+          <wp:anchor distT="0" distB="0" distL="114300" distR="114300" simplePos="0" relativeHeight="251670528" behindDoc="0" locked="0" layoutInCell="1" allowOverlap="1" wp14:anchorId="6C65FB4F" wp14:editId="10542BB0">
             <wp:simplePos x="0" y="0"/>
             <wp:positionH relativeFrom="column">
-              <wp:posOffset>1348740</wp:posOffset>
+              <wp:posOffset>2880995</wp:posOffset>
             </wp:positionH>
             <wp:positionV relativeFrom="paragraph">
-              <wp:posOffset>0</wp:posOffset>
+              <wp:posOffset>3429000</wp:posOffset>
+            </wp:positionV>
+            <wp:extent cx="3088005" cy="2867660"/>
+            <wp:effectExtent l="0" t="0" r="0" b="8890"/>
+            <wp:wrapThrough wrapText="bothSides">
+              <wp:wrapPolygon edited="0">
+                <wp:start x="0" y="0"/>
+                <wp:lineTo x="0" y="21523"/>
+                <wp:lineTo x="21453" y="21523"/>
+                <wp:lineTo x="21453" y="0"/>
+                <wp:lineTo x="0" y="0"/>
+              </wp:wrapPolygon>
+            </wp:wrapThrough>
+            <wp:docPr id="10" name="Afbeelding 10"/>
+            <wp:cNvGraphicFramePr>
+              <a:graphicFrameLocks xmlns:a="http://schemas.openxmlformats.org/drawingml/2006/main" noChangeAspect="1"/>
+            </wp:cNvGraphicFramePr>
+            <a:graphic xmlns:a="http://schemas.openxmlformats.org/drawingml/2006/main">
+              <a:graphicData uri="http://schemas.openxmlformats.org/drawingml/2006/picture">
+                <pic:pic xmlns:pic="http://schemas.openxmlformats.org/drawingml/2006/picture">
+                  <pic:nvPicPr>
+                    <pic:cNvPr id="0" name="Picture 5"/>
+                    <pic:cNvPicPr>
+                      <a:picLocks noChangeAspect="1" noChangeArrowheads="1"/>
+                    </pic:cNvPicPr>
+                  </pic:nvPicPr>
+                  <pic:blipFill>
+                    <a:blip r:embed="rId16" cstate="print">
+                      <a:extLst>
+                        <a:ext uri="{28A0092B-C50C-407E-A947-70E740481C1C}">
+                          <a14:useLocalDpi xmlns:a14="http://schemas.microsoft.com/office/drawing/2010/main" val="0"/>
+                        </a:ext>
+                      </a:extLst>
+                    </a:blip>
+                    <a:srcRect/>
+                    <a:stretch>
+                      <a:fillRect/>
+                    </a:stretch>
+                  </pic:blipFill>
+                  <pic:spPr bwMode="auto">
+                    <a:xfrm>
+                      <a:off x="0" y="0"/>
+                      <a:ext cx="3088005" cy="2867660"/>
+                    </a:xfrm>
+                    <a:prstGeom prst="rect">
+                      <a:avLst/>
+                    </a:prstGeom>
+                    <a:noFill/>
+                    <a:ln>
+                      <a:noFill/>
+                    </a:ln>
+                  </pic:spPr>
+                </pic:pic>
+              </a:graphicData>
+            </a:graphic>
+            <wp14:sizeRelH relativeFrom="page">
+              <wp14:pctWidth>0</wp14:pctWidth>
+            </wp14:sizeRelH>
+            <wp14:sizeRelV relativeFrom="page">
+              <wp14:pctHeight>0</wp14:pctHeight>
+            </wp14:sizeRelV>
+          </wp:anchor>
+        </w:drawing>
+      </w:r>
+      <w:r>
+        <w:rPr>
+          <w:noProof/>
+        </w:rPr>
+        <w:drawing>
+          <wp:anchor distT="0" distB="0" distL="114300" distR="114300" simplePos="0" relativeHeight="251669504" behindDoc="0" locked="0" layoutInCell="1" allowOverlap="1" wp14:anchorId="4D06073A" wp14:editId="54FC7493">
+            <wp:simplePos x="0" y="0"/>
+            <wp:positionH relativeFrom="column">
+              <wp:posOffset>-640080</wp:posOffset>
+            </wp:positionH>
+            <wp:positionV relativeFrom="paragraph">
+              <wp:posOffset>3429000</wp:posOffset>
+            </wp:positionV>
+            <wp:extent cx="3089275" cy="2867660"/>
+            <wp:effectExtent l="0" t="0" r="0" b="8890"/>
+            <wp:wrapThrough wrapText="bothSides">
+              <wp:wrapPolygon edited="0">
+                <wp:start x="0" y="0"/>
+                <wp:lineTo x="0" y="21523"/>
+                <wp:lineTo x="21445" y="21523"/>
+                <wp:lineTo x="21445" y="0"/>
+                <wp:lineTo x="0" y="0"/>
+              </wp:wrapPolygon>
+            </wp:wrapThrough>
+            <wp:docPr id="9" name="Afbeelding 9"/>
+            <wp:cNvGraphicFramePr>
+              <a:graphicFrameLocks xmlns:a="http://schemas.openxmlformats.org/drawingml/2006/main" noChangeAspect="1"/>
+            </wp:cNvGraphicFramePr>
+            <a:graphic xmlns:a="http://schemas.openxmlformats.org/drawingml/2006/main">
+              <a:graphicData uri="http://schemas.openxmlformats.org/drawingml/2006/picture">
+                <pic:pic xmlns:pic="http://schemas.openxmlformats.org/drawingml/2006/picture">
+                  <pic:nvPicPr>
+                    <pic:cNvPr id="0" name="Picture 3"/>
+                    <pic:cNvPicPr>
+                      <a:picLocks noChangeAspect="1" noChangeArrowheads="1"/>
+                    </pic:cNvPicPr>
+                  </pic:nvPicPr>
+                  <pic:blipFill>
+                    <a:blip r:embed="rId16" cstate="print">
+                      <a:extLst>
+                        <a:ext uri="{28A0092B-C50C-407E-A947-70E740481C1C}">
+                          <a14:useLocalDpi xmlns:a14="http://schemas.microsoft.com/office/drawing/2010/main" val="0"/>
+                        </a:ext>
+                      </a:extLst>
+                    </a:blip>
+                    <a:srcRect/>
+                    <a:stretch>
+                      <a:fillRect/>
+                    </a:stretch>
+                  </pic:blipFill>
+                  <pic:spPr bwMode="auto">
+                    <a:xfrm>
+                      <a:off x="0" y="0"/>
+                      <a:ext cx="3089275" cy="2867660"/>
+                    </a:xfrm>
+                    <a:prstGeom prst="rect">
+                      <a:avLst/>
+                    </a:prstGeom>
+                    <a:noFill/>
+                    <a:ln>
+                      <a:noFill/>
+                    </a:ln>
+                  </pic:spPr>
+                </pic:pic>
+              </a:graphicData>
+            </a:graphic>
+            <wp14:sizeRelH relativeFrom="page">
+              <wp14:pctWidth>0</wp14:pctWidth>
+            </wp14:sizeRelH>
+            <wp14:sizeRelV relativeFrom="page">
+              <wp14:pctHeight>0</wp14:pctHeight>
+            </wp14:sizeRelV>
+          </wp:anchor>
+        </w:drawing>
+      </w:r>
+      <w:r>
+        <w:rPr>
+          <w:noProof/>
+        </w:rPr>
+        <w:drawing>
+          <wp:anchor distT="0" distB="0" distL="114300" distR="114300" simplePos="0" relativeHeight="251666432" behindDoc="0" locked="0" layoutInCell="1" allowOverlap="1" wp14:anchorId="59FC2019" wp14:editId="0872A369">
+            <wp:simplePos x="0" y="0"/>
+            <wp:positionH relativeFrom="column">
+              <wp:posOffset>2838450</wp:posOffset>
+            </wp:positionH>
+            <wp:positionV relativeFrom="paragraph">
+              <wp:posOffset>343535</wp:posOffset>
             </wp:positionV>
             <wp:extent cx="3131185" cy="2882900"/>
             <wp:effectExtent l="0" t="0" r="0" b="0"/>
@@ -854,7 +1082,7 @@
                     </pic:cNvPicPr>
                   </pic:nvPicPr>
                   <pic:blipFill>
-                    <a:blip r:embed="rId15" cstate="print">
+                    <a:blip r:embed="rId17" cstate="print">
                       <a:extLst>
                         <a:ext uri="{28A0092B-C50C-407E-A947-70E740481C1C}">
                           <a14:useLocalDpi xmlns:a14="http://schemas.microsoft.com/office/drawing/2010/main" val="0"/>
@@ -891,10 +1119,85 @@
           </wp:anchor>
         </w:drawing>
       </w:r>
+      <w:r>
+        <w:rPr>
+          <w:noProof/>
+        </w:rPr>
+        <w:drawing>
+          <wp:anchor distT="0" distB="0" distL="114300" distR="114300" simplePos="0" relativeHeight="251668480" behindDoc="0" locked="0" layoutInCell="1" allowOverlap="1" wp14:anchorId="31D3CAAF" wp14:editId="5EAB3A8A">
+            <wp:simplePos x="0" y="0"/>
+            <wp:positionH relativeFrom="column">
+              <wp:posOffset>-638810</wp:posOffset>
+            </wp:positionH>
+            <wp:positionV relativeFrom="paragraph">
+              <wp:posOffset>355600</wp:posOffset>
+            </wp:positionV>
+            <wp:extent cx="3114675" cy="2882900"/>
+            <wp:effectExtent l="0" t="0" r="9525" b="0"/>
+            <wp:wrapThrough wrapText="bothSides">
+              <wp:wrapPolygon edited="0">
+                <wp:start x="0" y="0"/>
+                <wp:lineTo x="0" y="21410"/>
+                <wp:lineTo x="21534" y="21410"/>
+                <wp:lineTo x="21534" y="0"/>
+                <wp:lineTo x="0" y="0"/>
+              </wp:wrapPolygon>
+            </wp:wrapThrough>
+            <wp:docPr id="8" name="Afbeelding 8"/>
+            <wp:cNvGraphicFramePr>
+              <a:graphicFrameLocks xmlns:a="http://schemas.openxmlformats.org/drawingml/2006/main" noChangeAspect="1"/>
+            </wp:cNvGraphicFramePr>
+            <a:graphic xmlns:a="http://schemas.openxmlformats.org/drawingml/2006/main">
+              <a:graphicData uri="http://schemas.openxmlformats.org/drawingml/2006/picture">
+                <pic:pic xmlns:pic="http://schemas.openxmlformats.org/drawingml/2006/picture">
+                  <pic:nvPicPr>
+                    <pic:cNvPr id="0" name="Picture 1"/>
+                    <pic:cNvPicPr>
+                      <a:picLocks noChangeAspect="1" noChangeArrowheads="1"/>
+                    </pic:cNvPicPr>
+                  </pic:nvPicPr>
+                  <pic:blipFill>
+                    <a:blip r:embed="rId18" cstate="print">
+                      <a:extLst>
+                        <a:ext uri="{28A0092B-C50C-407E-A947-70E740481C1C}">
+                          <a14:useLocalDpi xmlns:a14="http://schemas.microsoft.com/office/drawing/2010/main" val="0"/>
+                        </a:ext>
+                      </a:extLst>
+                    </a:blip>
+                    <a:srcRect/>
+                    <a:stretch>
+                      <a:fillRect/>
+                    </a:stretch>
+                  </pic:blipFill>
+                  <pic:spPr bwMode="auto">
+                    <a:xfrm>
+                      <a:off x="0" y="0"/>
+                      <a:ext cx="3114675" cy="2882900"/>
+                    </a:xfrm>
+                    <a:prstGeom prst="rect">
+                      <a:avLst/>
+                    </a:prstGeom>
+                    <a:noFill/>
+                    <a:ln>
+                      <a:noFill/>
+                    </a:ln>
+                  </pic:spPr>
+                </pic:pic>
+              </a:graphicData>
+            </a:graphic>
+            <wp14:sizeRelH relativeFrom="page">
+              <wp14:pctWidth>0</wp14:pctWidth>
+            </wp14:sizeRelH>
+            <wp14:sizeRelV relativeFrom="page">
+              <wp14:pctHeight>0</wp14:pctHeight>
+            </wp14:sizeRelV>
+          </wp:anchor>
+        </w:drawing>
+      </w:r>
     </w:p>
     <w:sectPr>
-      <w:headerReference w:type="default" r:id="rId16"/>
-      <w:footerReference w:type="default" r:id="rId17"/>
+      <w:headerReference w:type="default" r:id="rId19"/>
+      <w:footerReference w:type="default" r:id="rId20"/>
       <w:pgSz w:w="11907" w:h="16839" w:code="9"/>
       <w:pgMar w:top="1440" w:right="1800" w:bottom="1440" w:left="1800" w:header="720" w:footer="720" w:gutter="0"/>
       <w:pgNumType w:start="0"/>
@@ -4538,7 +4841,7 @@
 </file>
 
 <file path=customXml/itemProps3.xml><?xml version="1.0" encoding="utf-8"?>
-<ds:datastoreItem xmlns:ds="http://schemas.openxmlformats.org/officeDocument/2006/customXml" ds:itemID="{908D1241-B5FB-4E55-A112-D3E1C1E9802C}">
+<ds:datastoreItem xmlns:ds="http://schemas.openxmlformats.org/officeDocument/2006/customXml" ds:itemID="{4DD62187-8F33-44D6-81E8-690D02F7A629}">
   <ds:schemaRefs>
     <ds:schemaRef ds:uri="http://schemas.openxmlformats.org/officeDocument/2006/bibliography"/>
   </ds:schemaRefs>

</xml_diff>

<commit_message>
paginalijst en formulier toegevoegd
</commit_message>
<xml_diff>
--- a/Verslag.docx
+++ b/Verslag.docx
@@ -587,275 +587,26 @@
         <w:jc w:val="left"/>
       </w:pPr>
       <w:r>
-        <w:t>Wireframe</w:t>
-      </w:r>
-      <w:r>
-        <w:tab/>
-      </w:r>
-      <w:r>
-        <w:tab/>
-      </w:r>
-      <w:r>
-        <w:tab/>
-      </w:r>
-      <w:r>
-        <w:tab/>
-      </w:r>
-      <w:r>
-        <w:tab/>
-      </w:r>
-      <w:r>
-        <w:tab/>
-      </w:r>
-      <w:r>
-        <w:t xml:space="preserve">Blz. </w:t>
-      </w:r>
-      <w:r>
-        <w:t>2</w:t>
-      </w:r>
-    </w:p>
-    <w:p>
-      <w:pPr>
-        <w:rPr>
-          <w:rStyle w:val="Subtieleverwijzing"/>
-        </w:rPr>
-      </w:pPr>
-      <w:r>
-        <w:tab/>
-      </w:r>
-      <w:r>
-        <w:tab/>
-      </w:r>
-      <w:r>
-        <w:rPr>
-          <w:rStyle w:val="Subtieleverwijzing"/>
-        </w:rPr>
-        <w:t>Homepage</w:t>
-      </w:r>
-    </w:p>
-    <w:p>
-      <w:pPr>
-        <w:ind w:left="720" w:firstLine="720"/>
-        <w:rPr>
-          <w:rStyle w:val="Subtieleverwijzing"/>
-        </w:rPr>
-      </w:pPr>
-      <w:r>
-        <w:rPr>
-          <w:rStyle w:val="Subtieleverwijzing"/>
-        </w:rPr>
-        <w:t>Informatie</w:t>
-      </w:r>
-    </w:p>
-    <w:p>
-      <w:pPr>
-        <w:ind w:left="720" w:firstLine="720"/>
-        <w:rPr>
-          <w:rStyle w:val="Subtieleverwijzing"/>
-        </w:rPr>
-      </w:pPr>
-      <w:r>
-        <w:rPr>
-          <w:rStyle w:val="Subtieleverwijzing"/>
-        </w:rPr>
-        <w:t>Producten</w:t>
-      </w:r>
-    </w:p>
-    <w:p>
-      <w:pPr>
-        <w:ind w:left="720" w:firstLine="720"/>
-        <w:rPr>
-          <w:rStyle w:val="Subtieleverwijzing"/>
-        </w:rPr>
-      </w:pPr>
-      <w:r>
-        <w:rPr>
-          <w:rStyle w:val="Subtieleverwijzing"/>
-        </w:rPr>
-        <w:t>Contact</w:t>
-      </w:r>
-    </w:p>
-    <w:p>
-      <w:pPr>
-        <w:pStyle w:val="Citaat"/>
-        <w:jc w:val="left"/>
-        <w:rPr>
-          <w:rStyle w:val="Subtieleverwijzing"/>
-          <w:smallCaps w:val="0"/>
-          <w:color w:val="993D21" w:themeColor="accent3" w:themeShade="BF"/>
-          <w:u w:val="none"/>
-        </w:rPr>
-      </w:pPr>
-      <w:r>
-        <w:rPr>
-          <w:rStyle w:val="Subtieleverwijzing"/>
-          <w:smallCaps w:val="0"/>
-          <w:color w:val="993D21" w:themeColor="accent3" w:themeShade="BF"/>
-          <w:u w:val="none"/>
-        </w:rPr>
-        <w:t>Wireframe</w:t>
-      </w:r>
-      <w:r>
-        <w:rPr>
-          <w:rStyle w:val="Subtieleverwijzing"/>
-          <w:smallCaps w:val="0"/>
-          <w:color w:val="993D21" w:themeColor="accent3" w:themeShade="BF"/>
-          <w:u w:val="none"/>
-        </w:rPr>
-        <w:tab/>
-      </w:r>
-      <w:r>
-        <w:rPr>
-          <w:rStyle w:val="Subtieleverwijzing"/>
-          <w:smallCaps w:val="0"/>
-          <w:color w:val="993D21" w:themeColor="accent3" w:themeShade="BF"/>
-          <w:u w:val="none"/>
-        </w:rPr>
-        <w:tab/>
-      </w:r>
-      <w:r>
-        <w:rPr>
-          <w:rStyle w:val="Subtieleverwijzing"/>
-          <w:smallCaps w:val="0"/>
-          <w:color w:val="993D21" w:themeColor="accent3" w:themeShade="BF"/>
-          <w:u w:val="none"/>
-        </w:rPr>
-        <w:tab/>
-      </w:r>
-      <w:r>
-        <w:rPr>
-          <w:rStyle w:val="Subtieleverwijzing"/>
-          <w:smallCaps w:val="0"/>
-          <w:color w:val="993D21" w:themeColor="accent3" w:themeShade="BF"/>
-          <w:u w:val="none"/>
-        </w:rPr>
-        <w:tab/>
-      </w:r>
-      <w:r>
-        <w:rPr>
-          <w:rStyle w:val="Subtieleverwijzing"/>
-          <w:smallCaps w:val="0"/>
-          <w:color w:val="993D21" w:themeColor="accent3" w:themeShade="BF"/>
-          <w:u w:val="none"/>
-        </w:rPr>
-        <w:tab/>
-      </w:r>
-      <w:r>
-        <w:rPr>
-          <w:rStyle w:val="Subtieleverwijzing"/>
-          <w:smallCaps w:val="0"/>
-          <w:color w:val="993D21" w:themeColor="accent3" w:themeShade="BF"/>
-          <w:u w:val="none"/>
-        </w:rPr>
-        <w:tab/>
-        <w:t xml:space="preserve">Blz. </w:t>
-      </w:r>
-      <w:r>
-        <w:rPr>
-          <w:rStyle w:val="Subtieleverwijzing"/>
-          <w:smallCaps w:val="0"/>
-          <w:color w:val="993D21" w:themeColor="accent3" w:themeShade="BF"/>
-          <w:u w:val="none"/>
-        </w:rPr>
-        <w:t>3</w:t>
-      </w:r>
-    </w:p>
-    <w:p>
-      <w:pPr>
-        <w:rPr>
-          <w:rStyle w:val="Subtieleverwijzing"/>
-        </w:rPr>
-      </w:pPr>
-      <w:r>
-        <w:tab/>
-      </w:r>
-      <w:r>
-        <w:tab/>
-      </w:r>
-      <w:r>
-        <w:rPr>
-          <w:rStyle w:val="Subtieleverwijzing"/>
-        </w:rPr>
-        <w:t>Contact verstuurd</w:t>
-      </w:r>
-    </w:p>
-    <w:p>
-      <w:pPr>
-        <w:rPr>
-          <w:rStyle w:val="Subtieleverwijzing"/>
-        </w:rPr>
-      </w:pPr>
-      <w:r>
-        <w:rPr>
-          <w:rStyle w:val="Subtielebenadrukking"/>
-        </w:rPr>
-        <w:tab/>
-      </w:r>
-      <w:r>
-        <w:rPr>
-          <w:rStyle w:val="Subtielebenadrukking"/>
-        </w:rPr>
-        <w:tab/>
-      </w:r>
-      <w:r>
-        <w:rPr>
-          <w:rStyle w:val="Subtieleverwijzing"/>
-        </w:rPr>
-        <w:t>Inlogpagina</w:t>
-      </w:r>
-    </w:p>
-    <w:p>
-      <w:pPr>
-        <w:rPr>
-          <w:rStyle w:val="Subtieleverwijzing"/>
-        </w:rPr>
-      </w:pPr>
-      <w:r>
-        <w:rPr>
-          <w:rStyle w:val="Subtieleverwijzing"/>
-          <w:u w:val="none"/>
-        </w:rPr>
-        <w:tab/>
-      </w:r>
-      <w:r>
-        <w:rPr>
-          <w:rStyle w:val="Subtieleverwijzing"/>
-          <w:u w:val="none"/>
-        </w:rPr>
-        <w:tab/>
-      </w:r>
-      <w:r>
-        <w:rPr>
-          <w:rStyle w:val="Subtieleverwijzing"/>
-        </w:rPr>
-        <w:t>Klantenpagina</w:t>
-      </w:r>
-    </w:p>
-    <w:p>
-      <w:pPr>
-        <w:rPr>
-          <w:rStyle w:val="Subtieleverwijzing"/>
-        </w:rPr>
-      </w:pPr>
-      <w:r>
-        <w:rPr>
-          <w:rStyle w:val="Subtieleverwijzing"/>
-          <w:u w:val="none"/>
-        </w:rPr>
-        <w:tab/>
-      </w:r>
-      <w:r>
-        <w:rPr>
-          <w:rStyle w:val="Subtieleverwijzing"/>
-          <w:u w:val="none"/>
-        </w:rPr>
-        <w:tab/>
-      </w:r>
-      <w:r>
-        <w:rPr>
-          <w:rStyle w:val="Subtieleverwijzing"/>
-        </w:rPr>
-        <w:t>Personeel</w:t>
+        <w:t>Paginalijst</w:t>
+      </w:r>
+      <w:r>
+        <w:tab/>
+      </w:r>
+      <w:r>
+        <w:tab/>
+      </w:r>
+      <w:r>
+        <w:tab/>
+      </w:r>
+      <w:r>
+        <w:tab/>
+      </w:r>
+      <w:r>
+        <w:tab/>
+      </w:r>
+      <w:r>
+        <w:tab/>
+        <w:t>Blz. 2</w:t>
       </w:r>
     </w:p>
     <w:p>
@@ -864,6 +615,283 @@
         <w:jc w:val="left"/>
       </w:pPr>
       <w:r>
+        <w:t>Wireframe</w:t>
+      </w:r>
+      <w:r>
+        <w:tab/>
+      </w:r>
+      <w:r>
+        <w:tab/>
+      </w:r>
+      <w:r>
+        <w:tab/>
+      </w:r>
+      <w:r>
+        <w:tab/>
+      </w:r>
+      <w:r>
+        <w:tab/>
+      </w:r>
+      <w:r>
+        <w:tab/>
+      </w:r>
+      <w:r>
+        <w:t xml:space="preserve">Blz. </w:t>
+      </w:r>
+      <w:r>
+        <w:t>3</w:t>
+      </w:r>
+    </w:p>
+    <w:p>
+      <w:pPr>
+        <w:rPr>
+          <w:rStyle w:val="Subtieleverwijzing"/>
+        </w:rPr>
+      </w:pPr>
+      <w:r>
+        <w:tab/>
+      </w:r>
+      <w:r>
+        <w:tab/>
+      </w:r>
+      <w:r>
+        <w:rPr>
+          <w:rStyle w:val="Subtieleverwijzing"/>
+        </w:rPr>
+        <w:t>Homepage</w:t>
+      </w:r>
+    </w:p>
+    <w:p>
+      <w:pPr>
+        <w:ind w:left="720" w:firstLine="720"/>
+        <w:rPr>
+          <w:rStyle w:val="Subtieleverwijzing"/>
+        </w:rPr>
+      </w:pPr>
+      <w:r>
+        <w:rPr>
+          <w:rStyle w:val="Subtieleverwijzing"/>
+        </w:rPr>
+        <w:t>Informatie</w:t>
+      </w:r>
+    </w:p>
+    <w:p>
+      <w:pPr>
+        <w:ind w:left="720" w:firstLine="720"/>
+        <w:rPr>
+          <w:rStyle w:val="Subtieleverwijzing"/>
+        </w:rPr>
+      </w:pPr>
+      <w:r>
+        <w:rPr>
+          <w:rStyle w:val="Subtieleverwijzing"/>
+        </w:rPr>
+        <w:t>Producten</w:t>
+      </w:r>
+    </w:p>
+    <w:p>
+      <w:pPr>
+        <w:ind w:left="720" w:firstLine="720"/>
+        <w:rPr>
+          <w:rStyle w:val="Subtieleverwijzing"/>
+        </w:rPr>
+      </w:pPr>
+      <w:r>
+        <w:rPr>
+          <w:rStyle w:val="Subtieleverwijzing"/>
+        </w:rPr>
+        <w:t>Contact</w:t>
+      </w:r>
+    </w:p>
+    <w:p>
+      <w:pPr>
+        <w:pStyle w:val="Citaat"/>
+        <w:jc w:val="left"/>
+        <w:rPr>
+          <w:rStyle w:val="Subtieleverwijzing"/>
+          <w:smallCaps w:val="0"/>
+          <w:color w:val="993D21" w:themeColor="accent3" w:themeShade="BF"/>
+          <w:u w:val="none"/>
+        </w:rPr>
+      </w:pPr>
+      <w:r>
+        <w:rPr>
+          <w:rStyle w:val="Subtieleverwijzing"/>
+          <w:smallCaps w:val="0"/>
+          <w:color w:val="993D21" w:themeColor="accent3" w:themeShade="BF"/>
+          <w:u w:val="none"/>
+        </w:rPr>
+        <w:t>Wireframe</w:t>
+      </w:r>
+      <w:r>
+        <w:rPr>
+          <w:rStyle w:val="Subtieleverwijzing"/>
+          <w:smallCaps w:val="0"/>
+          <w:color w:val="993D21" w:themeColor="accent3" w:themeShade="BF"/>
+          <w:u w:val="none"/>
+        </w:rPr>
+        <w:tab/>
+      </w:r>
+      <w:r>
+        <w:rPr>
+          <w:rStyle w:val="Subtieleverwijzing"/>
+          <w:smallCaps w:val="0"/>
+          <w:color w:val="993D21" w:themeColor="accent3" w:themeShade="BF"/>
+          <w:u w:val="none"/>
+        </w:rPr>
+        <w:tab/>
+      </w:r>
+      <w:r>
+        <w:rPr>
+          <w:rStyle w:val="Subtieleverwijzing"/>
+          <w:smallCaps w:val="0"/>
+          <w:color w:val="993D21" w:themeColor="accent3" w:themeShade="BF"/>
+          <w:u w:val="none"/>
+        </w:rPr>
+        <w:tab/>
+      </w:r>
+      <w:r>
+        <w:rPr>
+          <w:rStyle w:val="Subtieleverwijzing"/>
+          <w:smallCaps w:val="0"/>
+          <w:color w:val="993D21" w:themeColor="accent3" w:themeShade="BF"/>
+          <w:u w:val="none"/>
+        </w:rPr>
+        <w:tab/>
+      </w:r>
+      <w:r>
+        <w:rPr>
+          <w:rStyle w:val="Subtieleverwijzing"/>
+          <w:smallCaps w:val="0"/>
+          <w:color w:val="993D21" w:themeColor="accent3" w:themeShade="BF"/>
+          <w:u w:val="none"/>
+        </w:rPr>
+        <w:tab/>
+      </w:r>
+      <w:r>
+        <w:rPr>
+          <w:rStyle w:val="Subtieleverwijzing"/>
+          <w:smallCaps w:val="0"/>
+          <w:color w:val="993D21" w:themeColor="accent3" w:themeShade="BF"/>
+          <w:u w:val="none"/>
+        </w:rPr>
+        <w:tab/>
+        <w:t xml:space="preserve">Blz. </w:t>
+      </w:r>
+      <w:r>
+        <w:rPr>
+          <w:rStyle w:val="Subtieleverwijzing"/>
+          <w:smallCaps w:val="0"/>
+          <w:color w:val="993D21" w:themeColor="accent3" w:themeShade="BF"/>
+          <w:u w:val="none"/>
+        </w:rPr>
+        <w:t>4</w:t>
+      </w:r>
+    </w:p>
+    <w:p>
+      <w:pPr>
+        <w:rPr>
+          <w:rStyle w:val="Subtieleverwijzing"/>
+        </w:rPr>
+      </w:pPr>
+      <w:r>
+        <w:tab/>
+      </w:r>
+      <w:r>
+        <w:tab/>
+      </w:r>
+      <w:r>
+        <w:rPr>
+          <w:rStyle w:val="Subtieleverwijzing"/>
+        </w:rPr>
+        <w:t>Contact verstuurd</w:t>
+      </w:r>
+    </w:p>
+    <w:p>
+      <w:pPr>
+        <w:rPr>
+          <w:rStyle w:val="Subtieleverwijzing"/>
+        </w:rPr>
+      </w:pPr>
+      <w:r>
+        <w:rPr>
+          <w:rStyle w:val="Subtielebenadrukking"/>
+        </w:rPr>
+        <w:tab/>
+      </w:r>
+      <w:r>
+        <w:rPr>
+          <w:rStyle w:val="Subtielebenadrukking"/>
+        </w:rPr>
+        <w:tab/>
+      </w:r>
+      <w:r>
+        <w:rPr>
+          <w:rStyle w:val="Subtieleverwijzing"/>
+        </w:rPr>
+        <w:t>Inlogpagina</w:t>
+      </w:r>
+    </w:p>
+    <w:p>
+      <w:pPr>
+        <w:rPr>
+          <w:rStyle w:val="Subtieleverwijzing"/>
+        </w:rPr>
+      </w:pPr>
+      <w:r>
+        <w:rPr>
+          <w:rStyle w:val="Subtieleverwijzing"/>
+          <w:u w:val="none"/>
+        </w:rPr>
+        <w:tab/>
+      </w:r>
+      <w:r>
+        <w:rPr>
+          <w:rStyle w:val="Subtieleverwijzing"/>
+          <w:u w:val="none"/>
+        </w:rPr>
+        <w:tab/>
+      </w:r>
+      <w:r>
+        <w:rPr>
+          <w:rStyle w:val="Subtieleverwijzing"/>
+        </w:rPr>
+        <w:t>Klantenpagina</w:t>
+      </w:r>
+    </w:p>
+    <w:p>
+      <w:pPr>
+        <w:rPr>
+          <w:rStyle w:val="Subtieleverwijzing"/>
+        </w:rPr>
+      </w:pPr>
+      <w:r>
+        <w:rPr>
+          <w:rStyle w:val="Subtieleverwijzing"/>
+          <w:u w:val="none"/>
+        </w:rPr>
+        <w:tab/>
+      </w:r>
+      <w:r>
+        <w:rPr>
+          <w:rStyle w:val="Subtieleverwijzing"/>
+          <w:u w:val="none"/>
+        </w:rPr>
+        <w:tab/>
+      </w:r>
+      <w:r>
+        <w:rPr>
+          <w:rStyle w:val="Subtieleverwijzing"/>
+        </w:rPr>
+        <w:t>Personeel</w:t>
+      </w:r>
+    </w:p>
+    <w:p>
+      <w:pPr>
+        <w:pStyle w:val="Citaat"/>
+        <w:jc w:val="left"/>
+      </w:pPr>
+      <w:r>
         <w:t>Mockup</w:t>
       </w:r>
       <w:r>
@@ -888,7 +916,7 @@
         <w:t xml:space="preserve">Blz. </w:t>
       </w:r>
       <w:r>
-        <w:t>4</w:t>
+        <w:t>5</w:t>
       </w:r>
     </w:p>
     <w:p>
@@ -1074,7 +1102,7 @@
           <w:color w:val="993D21" w:themeColor="accent3" w:themeShade="BF"/>
           <w:u w:val="none"/>
         </w:rPr>
-        <w:t>5</w:t>
+        <w:t>6</w:t>
       </w:r>
     </w:p>
     <w:p>
@@ -1118,6 +1146,136 @@
         <w:t>Personeel</w:t>
       </w:r>
     </w:p>
+    <w:p>
+      <w:pPr>
+        <w:pStyle w:val="Citaat"/>
+        <w:jc w:val="left"/>
+        <w:rPr>
+          <w:rStyle w:val="Subtieleverwijzing"/>
+          <w:smallCaps w:val="0"/>
+          <w:color w:val="993D21" w:themeColor="accent3" w:themeShade="BF"/>
+          <w:u w:val="none"/>
+        </w:rPr>
+      </w:pPr>
+      <w:r>
+        <w:rPr>
+          <w:rStyle w:val="Subtieleverwijzing"/>
+          <w:smallCaps w:val="0"/>
+          <w:color w:val="993D21" w:themeColor="accent3" w:themeShade="BF"/>
+          <w:u w:val="none"/>
+        </w:rPr>
+        <w:t>Formulier</w:t>
+      </w:r>
+      <w:r>
+        <w:rPr>
+          <w:rStyle w:val="Subtieleverwijzing"/>
+          <w:smallCaps w:val="0"/>
+          <w:color w:val="993D21" w:themeColor="accent3" w:themeShade="BF"/>
+          <w:u w:val="none"/>
+        </w:rPr>
+        <w:tab/>
+      </w:r>
+      <w:r>
+        <w:rPr>
+          <w:rStyle w:val="Subtieleverwijzing"/>
+          <w:smallCaps w:val="0"/>
+          <w:color w:val="993D21" w:themeColor="accent3" w:themeShade="BF"/>
+          <w:u w:val="none"/>
+        </w:rPr>
+        <w:tab/>
+      </w:r>
+      <w:r>
+        <w:rPr>
+          <w:rStyle w:val="Subtieleverwijzing"/>
+          <w:smallCaps w:val="0"/>
+          <w:color w:val="993D21" w:themeColor="accent3" w:themeShade="BF"/>
+          <w:u w:val="none"/>
+        </w:rPr>
+        <w:tab/>
+      </w:r>
+      <w:r>
+        <w:rPr>
+          <w:rStyle w:val="Subtieleverwijzing"/>
+          <w:smallCaps w:val="0"/>
+          <w:color w:val="993D21" w:themeColor="accent3" w:themeShade="BF"/>
+          <w:u w:val="none"/>
+        </w:rPr>
+        <w:tab/>
+      </w:r>
+      <w:r>
+        <w:rPr>
+          <w:rStyle w:val="Subtieleverwijzing"/>
+          <w:smallCaps w:val="0"/>
+          <w:color w:val="993D21" w:themeColor="accent3" w:themeShade="BF"/>
+          <w:u w:val="none"/>
+        </w:rPr>
+        <w:tab/>
+      </w:r>
+      <w:r>
+        <w:rPr>
+          <w:rStyle w:val="Subtieleverwijzing"/>
+          <w:smallCaps w:val="0"/>
+          <w:color w:val="993D21" w:themeColor="accent3" w:themeShade="BF"/>
+          <w:u w:val="none"/>
+        </w:rPr>
+        <w:tab/>
+        <w:t xml:space="preserve">Blz. </w:t>
+      </w:r>
+      <w:r>
+        <w:rPr>
+          <w:rStyle w:val="Subtieleverwijzing"/>
+          <w:smallCaps w:val="0"/>
+          <w:color w:val="993D21" w:themeColor="accent3" w:themeShade="BF"/>
+          <w:u w:val="none"/>
+        </w:rPr>
+        <w:t>7</w:t>
+      </w:r>
+    </w:p>
+    <w:p>
+      <w:pPr>
+        <w:rPr>
+          <w:rStyle w:val="Subtieleverwijzing"/>
+          <w:i/>
+          <w:iCs/>
+          <w:smallCaps w:val="0"/>
+          <w:color w:val="993D21" w:themeColor="accent3" w:themeShade="BF"/>
+          <w:sz w:val="24"/>
+          <w:szCs w:val="24"/>
+          <w:u w:val="none"/>
+        </w:rPr>
+      </w:pPr>
+      <w:r>
+        <w:rPr>
+          <w:rStyle w:val="Subtieleverwijzing"/>
+          <w:smallCaps w:val="0"/>
+          <w:color w:val="993D21" w:themeColor="accent3" w:themeShade="BF"/>
+          <w:u w:val="none"/>
+        </w:rPr>
+        <w:br w:type="page"/>
+      </w:r>
+    </w:p>
+    <w:p>
+      <w:pPr>
+        <w:pStyle w:val="Titel"/>
+        <w:rPr>
+          <w:rStyle w:val="Subtieleverwijzing"/>
+          <w:smallCaps w:val="0"/>
+          <w:color w:val="auto"/>
+          <w:u w:val="none"/>
+        </w:rPr>
+      </w:pPr>
+      <w:r>
+        <w:rPr>
+          <w:rStyle w:val="Subtieleverwijzing"/>
+          <w:smallCaps w:val="0"/>
+          <w:color w:val="auto"/>
+          <w:u w:val="none"/>
+        </w:rPr>
+        <w:lastRenderedPageBreak/>
+        <w:t>paginalijst</w:t>
+      </w:r>
+    </w:p>
+    <w:p/>
     <w:p>
       <w:pPr>
         <w:pStyle w:val="Citaat"/>
@@ -1125,8 +1283,78 @@
         <w:jc w:val="left"/>
       </w:pPr>
       <w:r>
+        <w:rPr>
+          <w:noProof/>
+        </w:rPr>
+        <w:drawing>
+          <wp:anchor distT="0" distB="0" distL="114300" distR="114300" simplePos="0" relativeHeight="251710464" behindDoc="0" locked="0" layoutInCell="1" allowOverlap="1" wp14:anchorId="56650BDD" wp14:editId="31831D0F">
+            <wp:simplePos x="0" y="0"/>
+            <wp:positionH relativeFrom="column">
+              <wp:posOffset>-1143000</wp:posOffset>
+            </wp:positionH>
+            <wp:positionV relativeFrom="paragraph">
+              <wp:posOffset>956310</wp:posOffset>
+            </wp:positionV>
+            <wp:extent cx="7617546" cy="2066925"/>
+            <wp:effectExtent l="0" t="0" r="2540" b="0"/>
+            <wp:wrapThrough wrapText="bothSides">
+              <wp:wrapPolygon edited="0">
+                <wp:start x="0" y="0"/>
+                <wp:lineTo x="0" y="21301"/>
+                <wp:lineTo x="21553" y="21301"/>
+                <wp:lineTo x="21553" y="0"/>
+                <wp:lineTo x="0" y="0"/>
+              </wp:wrapPolygon>
+            </wp:wrapThrough>
+            <wp:docPr id="178" name="Afbeelding 178"/>
+            <wp:cNvGraphicFramePr>
+              <a:graphicFrameLocks xmlns:a="http://schemas.openxmlformats.org/drawingml/2006/main" noChangeAspect="1"/>
+            </wp:cNvGraphicFramePr>
+            <a:graphic xmlns:a="http://schemas.openxmlformats.org/drawingml/2006/main">
+              <a:graphicData uri="http://schemas.openxmlformats.org/drawingml/2006/picture">
+                <pic:pic xmlns:pic="http://schemas.openxmlformats.org/drawingml/2006/picture">
+                  <pic:nvPicPr>
+                    <pic:cNvPr id="1" name=""/>
+                    <pic:cNvPicPr/>
+                  </pic:nvPicPr>
+                  <pic:blipFill>
+                    <a:blip r:embed="rId12">
+                      <a:extLst>
+                        <a:ext uri="{28A0092B-C50C-407E-A947-70E740481C1C}">
+                          <a14:useLocalDpi xmlns:a14="http://schemas.microsoft.com/office/drawing/2010/main" val="0"/>
+                        </a:ext>
+                      </a:extLst>
+                    </a:blip>
+                    <a:stretch>
+                      <a:fillRect/>
+                    </a:stretch>
+                  </pic:blipFill>
+                  <pic:spPr>
+                    <a:xfrm>
+                      <a:off x="0" y="0"/>
+                      <a:ext cx="7617546" cy="2066925"/>
+                    </a:xfrm>
+                    <a:prstGeom prst="rect">
+                      <a:avLst/>
+                    </a:prstGeom>
+                  </pic:spPr>
+                </pic:pic>
+              </a:graphicData>
+            </a:graphic>
+            <wp14:sizeRelH relativeFrom="page">
+              <wp14:pctWidth>0</wp14:pctWidth>
+            </wp14:sizeRelH>
+            <wp14:sizeRelV relativeFrom="page">
+              <wp14:pctHeight>0</wp14:pctHeight>
+            </wp14:sizeRelV>
+          </wp:anchor>
+        </w:drawing>
+      </w:r>
+      <w:r>
         <w:br w:type="page"/>
       </w:r>
+      <w:bookmarkStart w:id="0" w:name="_GoBack"/>
+      <w:bookmarkEnd w:id="0"/>
     </w:p>
     <w:p>
       <w:pPr>
@@ -1169,7 +1397,7 @@
                     <pic:cNvPicPr/>
                   </pic:nvPicPr>
                   <pic:blipFill>
-                    <a:blip r:embed="rId12" cstate="print">
+                    <a:blip r:embed="rId13" cstate="print">
                       <a:extLst>
                         <a:ext uri="{28A0092B-C50C-407E-A947-70E740481C1C}">
                           <a14:useLocalDpi xmlns:a14="http://schemas.microsoft.com/office/drawing/2010/main" val="0"/>
@@ -1239,7 +1467,7 @@
                     </pic:cNvPicPr>
                   </pic:nvPicPr>
                   <pic:blipFill>
-                    <a:blip r:embed="rId13">
+                    <a:blip r:embed="rId14">
                       <a:extLst>
                         <a:ext uri="{28A0092B-C50C-407E-A947-70E740481C1C}">
                           <a14:useLocalDpi xmlns:a14="http://schemas.microsoft.com/office/drawing/2010/main" val="0"/>
@@ -1346,7 +1574,7 @@
           </mc:Choice>
           <mc:Fallback>
             <w:pict>
-              <v:shape w14:anchorId="2194D878" id="Tekstvak 13" o:spid="_x0000_s1028" type="#_x0000_t202" style="position:absolute;margin-left:276pt;margin-top:504.55pt;width:1in;height:20pt;z-index:251674624;visibility:visible;mso-wrap-style:none;mso-height-percent:0;mso-wrap-distance-left:9pt;mso-wrap-distance-top:0;mso-wrap-distance-right:9pt;mso-wrap-distance-bottom:0;mso-position-horizontal:absolute;mso-position-horizontal-relative:text;mso-position-vertical:absolute;mso-position-vertical-relative:text;mso-height-percent:0;mso-height-relative:margin;v-text-anchor:top" o:gfxdata="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" fillcolor="white [3201]" stroked="f" strokeweight=".5pt">
+              <v:shape w14:anchorId="2194D878" id="Tekstvak 13" o:spid="_x0000_s1028" type="#_x0000_t202" style="position:absolute;margin-left:276pt;margin-top:504.55pt;width:1in;height:20pt;z-index:251674624;visibility:visible;mso-wrap-style:none;mso-height-percent:0;mso-wrap-distance-left:9pt;mso-wrap-distance-top:0;mso-wrap-distance-right:9pt;mso-wrap-distance-bottom:0;mso-position-horizontal:absolute;mso-position-horizontal-relative:text;mso-position-vertical:absolute;mso-position-vertical-relative:text;mso-height-percent:0;mso-height-relative:margin;v-text-anchor:top" o:gfxdata="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" fillcolor="white [3201]" stroked="f" strokeweight=".5pt">
                 <v:textbox>
                   <w:txbxContent>
                     <w:p>
@@ -1426,7 +1654,7 @@
           </mc:Choice>
           <mc:Fallback>
             <w:pict>
-              <v:shape w14:anchorId="4198660F" id="Tekstvak 6" o:spid="_x0000_s1029" type="#_x0000_t202" style="position:absolute;margin-left:-29pt;margin-top:504.55pt;width:1in;height:20pt;z-index:251672576;visibility:visible;mso-wrap-style:none;mso-height-percent:0;mso-wrap-distance-left:9pt;mso-wrap-distance-top:0;mso-wrap-distance-right:9pt;mso-wrap-distance-bottom:0;mso-position-horizontal:absolute;mso-position-horizontal-relative:text;mso-position-vertical:absolute;mso-position-vertical-relative:text;mso-height-percent:0;mso-height-relative:margin;v-text-anchor:top" o:gfxdata="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" fillcolor="white [3201]" stroked="f" strokeweight=".5pt">
+              <v:shape w14:anchorId="4198660F" id="Tekstvak 6" o:spid="_x0000_s1029" type="#_x0000_t202" style="position:absolute;margin-left:-29pt;margin-top:504.55pt;width:1in;height:20pt;z-index:251672576;visibility:visible;mso-wrap-style:none;mso-height-percent:0;mso-wrap-distance-left:9pt;mso-wrap-distance-top:0;mso-wrap-distance-right:9pt;mso-wrap-distance-bottom:0;mso-position-horizontal:absolute;mso-position-horizontal-relative:text;mso-position-vertical:absolute;mso-position-vertical-relative:text;mso-height-percent:0;mso-height-relative:margin;v-text-anchor:top" o:gfxdata="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" fillcolor="white [3201]" stroked="f" strokeweight=".5pt">
                 <v:textbox>
                   <w:txbxContent>
                     <w:p>
@@ -1466,74 +1694,6 @@
               </wp:wrapPolygon>
             </wp:wrapThrough>
             <wp:docPr id="7" name="Afbeelding 7"/>
-            <wp:cNvGraphicFramePr>
-              <a:graphicFrameLocks xmlns:a="http://schemas.openxmlformats.org/drawingml/2006/main" noChangeAspect="1"/>
-            </wp:cNvGraphicFramePr>
-            <a:graphic xmlns:a="http://schemas.openxmlformats.org/drawingml/2006/main">
-              <a:graphicData uri="http://schemas.openxmlformats.org/drawingml/2006/picture">
-                <pic:pic xmlns:pic="http://schemas.openxmlformats.org/drawingml/2006/picture">
-                  <pic:nvPicPr>
-                    <pic:cNvPr id="1" name=""/>
-                    <pic:cNvPicPr/>
-                  </pic:nvPicPr>
-                  <pic:blipFill>
-                    <a:blip r:embed="rId14" cstate="print">
-                      <a:extLst>
-                        <a:ext uri="{28A0092B-C50C-407E-A947-70E740481C1C}">
-                          <a14:useLocalDpi xmlns:a14="http://schemas.microsoft.com/office/drawing/2010/main" val="0"/>
-                        </a:ext>
-                      </a:extLst>
-                    </a:blip>
-                    <a:stretch>
-                      <a:fillRect/>
-                    </a:stretch>
-                  </pic:blipFill>
-                  <pic:spPr>
-                    <a:xfrm>
-                      <a:off x="0" y="0"/>
-                      <a:ext cx="3108960" cy="2882900"/>
-                    </a:xfrm>
-                    <a:prstGeom prst="rect">
-                      <a:avLst/>
-                    </a:prstGeom>
-                  </pic:spPr>
-                </pic:pic>
-              </a:graphicData>
-            </a:graphic>
-            <wp14:sizeRelH relativeFrom="page">
-              <wp14:pctWidth>0</wp14:pctWidth>
-            </wp14:sizeRelH>
-            <wp14:sizeRelV relativeFrom="page">
-              <wp14:pctHeight>0</wp14:pctHeight>
-            </wp14:sizeRelV>
-          </wp:anchor>
-        </w:drawing>
-      </w:r>
-      <w:r>
-        <w:rPr>
-          <w:noProof/>
-        </w:rPr>
-        <w:drawing>
-          <wp:anchor distT="0" distB="0" distL="114300" distR="114300" simplePos="0" relativeHeight="251664384" behindDoc="0" locked="0" layoutInCell="1" allowOverlap="1" wp14:anchorId="4E771CF2" wp14:editId="556BFC84">
-            <wp:simplePos x="0" y="0"/>
-            <wp:positionH relativeFrom="column">
-              <wp:posOffset>-501650</wp:posOffset>
-            </wp:positionH>
-            <wp:positionV relativeFrom="paragraph">
-              <wp:posOffset>3282315</wp:posOffset>
-            </wp:positionV>
-            <wp:extent cx="3108960" cy="2882900"/>
-            <wp:effectExtent l="0" t="0" r="0" b="0"/>
-            <wp:wrapThrough wrapText="bothSides">
-              <wp:wrapPolygon edited="0">
-                <wp:start x="0" y="0"/>
-                <wp:lineTo x="0" y="21410"/>
-                <wp:lineTo x="21441" y="21410"/>
-                <wp:lineTo x="21441" y="0"/>
-                <wp:lineTo x="0" y="0"/>
-              </wp:wrapPolygon>
-            </wp:wrapThrough>
-            <wp:docPr id="2" name="Afbeelding 2"/>
             <wp:cNvGraphicFramePr>
               <a:graphicFrameLocks xmlns:a="http://schemas.openxmlformats.org/drawingml/2006/main" noChangeAspect="1"/>
             </wp:cNvGraphicFramePr>
@@ -1578,6 +1738,74 @@
         </w:drawing>
       </w:r>
       <w:r>
+        <w:rPr>
+          <w:noProof/>
+        </w:rPr>
+        <w:drawing>
+          <wp:anchor distT="0" distB="0" distL="114300" distR="114300" simplePos="0" relativeHeight="251664384" behindDoc="0" locked="0" layoutInCell="1" allowOverlap="1" wp14:anchorId="4E771CF2" wp14:editId="556BFC84">
+            <wp:simplePos x="0" y="0"/>
+            <wp:positionH relativeFrom="column">
+              <wp:posOffset>-501650</wp:posOffset>
+            </wp:positionH>
+            <wp:positionV relativeFrom="paragraph">
+              <wp:posOffset>3282315</wp:posOffset>
+            </wp:positionV>
+            <wp:extent cx="3108960" cy="2882900"/>
+            <wp:effectExtent l="0" t="0" r="0" b="0"/>
+            <wp:wrapThrough wrapText="bothSides">
+              <wp:wrapPolygon edited="0">
+                <wp:start x="0" y="0"/>
+                <wp:lineTo x="0" y="21410"/>
+                <wp:lineTo x="21441" y="21410"/>
+                <wp:lineTo x="21441" y="0"/>
+                <wp:lineTo x="0" y="0"/>
+              </wp:wrapPolygon>
+            </wp:wrapThrough>
+            <wp:docPr id="2" name="Afbeelding 2"/>
+            <wp:cNvGraphicFramePr>
+              <a:graphicFrameLocks xmlns:a="http://schemas.openxmlformats.org/drawingml/2006/main" noChangeAspect="1"/>
+            </wp:cNvGraphicFramePr>
+            <a:graphic xmlns:a="http://schemas.openxmlformats.org/drawingml/2006/main">
+              <a:graphicData uri="http://schemas.openxmlformats.org/drawingml/2006/picture">
+                <pic:pic xmlns:pic="http://schemas.openxmlformats.org/drawingml/2006/picture">
+                  <pic:nvPicPr>
+                    <pic:cNvPr id="1" name=""/>
+                    <pic:cNvPicPr/>
+                  </pic:nvPicPr>
+                  <pic:blipFill>
+                    <a:blip r:embed="rId16" cstate="print">
+                      <a:extLst>
+                        <a:ext uri="{28A0092B-C50C-407E-A947-70E740481C1C}">
+                          <a14:useLocalDpi xmlns:a14="http://schemas.microsoft.com/office/drawing/2010/main" val="0"/>
+                        </a:ext>
+                      </a:extLst>
+                    </a:blip>
+                    <a:stretch>
+                      <a:fillRect/>
+                    </a:stretch>
+                  </pic:blipFill>
+                  <pic:spPr>
+                    <a:xfrm>
+                      <a:off x="0" y="0"/>
+                      <a:ext cx="3108960" cy="2882900"/>
+                    </a:xfrm>
+                    <a:prstGeom prst="rect">
+                      <a:avLst/>
+                    </a:prstGeom>
+                  </pic:spPr>
+                </pic:pic>
+              </a:graphicData>
+            </a:graphic>
+            <wp14:sizeRelH relativeFrom="page">
+              <wp14:pctWidth>0</wp14:pctWidth>
+            </wp14:sizeRelH>
+            <wp14:sizeRelV relativeFrom="page">
+              <wp14:pctHeight>0</wp14:pctHeight>
+            </wp14:sizeRelV>
+          </wp:anchor>
+        </w:drawing>
+      </w:r>
+      <w:r>
         <w:t>Home Page</w:t>
       </w:r>
       <w:r>
@@ -1649,7 +1877,7 @@
                     </pic:cNvPicPr>
                   </pic:nvPicPr>
                   <pic:blipFill>
-                    <a:blip r:embed="rId16" cstate="print">
+                    <a:blip r:embed="rId17" cstate="print">
                       <a:extLst>
                         <a:ext uri="{28A0092B-C50C-407E-A947-70E740481C1C}">
                           <a14:useLocalDpi xmlns:a14="http://schemas.microsoft.com/office/drawing/2010/main" val="0"/>
@@ -1724,7 +1952,7 @@
                     </pic:cNvPicPr>
                   </pic:nvPicPr>
                   <pic:blipFill>
-                    <a:blip r:embed="rId17" cstate="print">
+                    <a:blip r:embed="rId18" cstate="print">
                       <a:extLst>
                         <a:ext uri="{28A0092B-C50C-407E-A947-70E740481C1C}">
                           <a14:useLocalDpi xmlns:a14="http://schemas.microsoft.com/office/drawing/2010/main" val="0"/>
@@ -1799,7 +2027,7 @@
                     </pic:cNvPicPr>
                   </pic:nvPicPr>
                   <pic:blipFill>
-                    <a:blip r:embed="rId18" cstate="print">
+                    <a:blip r:embed="rId19" cstate="print">
                       <a:extLst>
                         <a:ext uri="{28A0092B-C50C-407E-A947-70E740481C1C}">
                           <a14:useLocalDpi xmlns:a14="http://schemas.microsoft.com/office/drawing/2010/main" val="0"/>
@@ -1874,7 +2102,7 @@
                     </pic:cNvPicPr>
                   </pic:nvPicPr>
                   <pic:blipFill>
-                    <a:blip r:embed="rId19" cstate="print">
+                    <a:blip r:embed="rId20" cstate="print">
                       <a:extLst>
                         <a:ext uri="{28A0092B-C50C-407E-A947-70E740481C1C}">
                           <a14:useLocalDpi xmlns:a14="http://schemas.microsoft.com/office/drawing/2010/main" val="0"/>
@@ -2113,7 +2341,7 @@
           </mc:Choice>
           <mc:Fallback>
             <w:pict>
-              <v:shape w14:anchorId="6C0F0313" id="Tekstvak 16" o:spid="_x0000_s1031" type="#_x0000_t202" style="position:absolute;margin-left:299pt;margin-top:240.7pt;width:1in;height:20pt;z-index:251680768;visibility:visible;mso-wrap-style:none;mso-height-percent:0;mso-wrap-distance-left:9pt;mso-wrap-distance-top:0;mso-wrap-distance-right:9pt;mso-wrap-distance-bottom:0;mso-position-horizontal:absolute;mso-position-horizontal-relative:text;mso-position-vertical:absolute;mso-position-vertical-relative:text;mso-height-percent:0;mso-height-relative:margin;v-text-anchor:top" o:gfxdata="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" fillcolor="white [3201]" stroked="f" strokeweight=".5pt">
+              <v:shape w14:anchorId="6C0F0313" id="Tekstvak 16" o:spid="_x0000_s1031" type="#_x0000_t202" style="position:absolute;margin-left:299pt;margin-top:240.7pt;width:1in;height:20pt;z-index:251680768;visibility:visible;mso-wrap-style:none;mso-height-percent:0;mso-wrap-distance-left:9pt;mso-wrap-distance-top:0;mso-wrap-distance-right:9pt;mso-wrap-distance-bottom:0;mso-position-horizontal:absolute;mso-position-horizontal-relative:text;mso-position-vertical:absolute;mso-position-vertical-relative:text;mso-height-percent:0;mso-height-relative:margin;v-text-anchor:top" o:gfxdata="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" fillcolor="white [3201]" stroked="f" strokeweight=".5pt">
                 <v:textbox>
                   <w:txbxContent>
                     <w:p>
@@ -2193,7 +2421,7 @@
           </mc:Choice>
           <mc:Fallback>
             <w:pict>
-              <v:shape w14:anchorId="7AE79719" id="Tekstvak 15" o:spid="_x0000_s1032" type="#_x0000_t202" style="position:absolute;margin-left:10pt;margin-top:241.75pt;width:1in;height:20pt;z-index:251678720;visibility:visible;mso-wrap-style:none;mso-height-percent:0;mso-wrap-distance-left:9pt;mso-wrap-distance-top:0;mso-wrap-distance-right:9pt;mso-wrap-distance-bottom:0;mso-position-horizontal:absolute;mso-position-horizontal-relative:text;mso-position-vertical:absolute;mso-position-vertical-relative:text;mso-height-percent:0;mso-height-relative:margin;v-text-anchor:top" o:gfxdata="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" fillcolor="white [3201]" stroked="f" strokeweight=".5pt">
+              <v:shape w14:anchorId="7AE79719" id="Tekstvak 15" o:spid="_x0000_s1032" type="#_x0000_t202" style="position:absolute;margin-left:10pt;margin-top:241.75pt;width:1in;height:20pt;z-index:251678720;visibility:visible;mso-wrap-style:none;mso-height-percent:0;mso-wrap-distance-left:9pt;mso-wrap-distance-top:0;mso-wrap-distance-right:9pt;mso-wrap-distance-bottom:0;mso-position-horizontal:absolute;mso-position-horizontal-relative:text;mso-position-vertical:absolute;mso-position-vertical-relative:text;mso-height-percent:0;mso-height-relative:margin;v-text-anchor:top" o:gfxdata="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" fillcolor="white [3201]" stroked="f" strokeweight=".5pt">
                 <v:textbox>
                   <w:txbxContent>
                     <w:p>
@@ -2258,7 +2486,7 @@
                     </pic:cNvPicPr>
                   </pic:nvPicPr>
                   <pic:blipFill>
-                    <a:blip r:embed="rId20">
+                    <a:blip r:embed="rId21">
                       <a:extLst>
                         <a:ext uri="{28A0092B-C50C-407E-A947-70E740481C1C}">
                           <a14:useLocalDpi xmlns:a14="http://schemas.microsoft.com/office/drawing/2010/main" val="0"/>
@@ -2333,7 +2561,7 @@
                     </pic:cNvPicPr>
                   </pic:nvPicPr>
                   <pic:blipFill>
-                    <a:blip r:embed="rId21" cstate="print">
+                    <a:blip r:embed="rId22" cstate="print">
                       <a:extLst>
                         <a:ext uri="{28A0092B-C50C-407E-A947-70E740481C1C}">
                           <a14:useLocalDpi xmlns:a14="http://schemas.microsoft.com/office/drawing/2010/main" val="0"/>
@@ -2410,7 +2638,7 @@
                     </pic:cNvPicPr>
                   </pic:nvPicPr>
                   <pic:blipFill>
-                    <a:blip r:embed="rId22" cstate="print">
+                    <a:blip r:embed="rId23" cstate="print">
                       <a:extLst>
                         <a:ext uri="{28A0092B-C50C-407E-A947-70E740481C1C}">
                           <a14:useLocalDpi xmlns:a14="http://schemas.microsoft.com/office/drawing/2010/main" val="0"/>
@@ -2485,7 +2713,7 @@
                     </pic:cNvPicPr>
                   </pic:nvPicPr>
                   <pic:blipFill>
-                    <a:blip r:embed="rId23">
+                    <a:blip r:embed="rId24">
                       <a:extLst>
                         <a:ext uri="{28A0092B-C50C-407E-A947-70E740481C1C}">
                           <a14:useLocalDpi xmlns:a14="http://schemas.microsoft.com/office/drawing/2010/main" val="0"/>
@@ -2590,7 +2818,7 @@
                     </pic:cNvPicPr>
                   </pic:nvPicPr>
                   <pic:blipFill>
-                    <a:blip r:embed="rId24" cstate="print">
+                    <a:blip r:embed="rId25" cstate="print">
                       <a:extLst>
                         <a:ext uri="{28A0092B-C50C-407E-A947-70E740481C1C}">
                           <a14:useLocalDpi xmlns:a14="http://schemas.microsoft.com/office/drawing/2010/main" val="0"/>
@@ -2665,7 +2893,7 @@
                     </pic:cNvPicPr>
                   </pic:nvPicPr>
                   <pic:blipFill>
-                    <a:blip r:embed="rId25" cstate="print">
+                    <a:blip r:embed="rId26" cstate="print">
                       <a:extLst>
                         <a:ext uri="{28A0092B-C50C-407E-A947-70E740481C1C}">
                           <a14:useLocalDpi xmlns:a14="http://schemas.microsoft.com/office/drawing/2010/main" val="0"/>
@@ -2802,7 +3030,7 @@
                     </pic:cNvPicPr>
                   </pic:nvPicPr>
                   <pic:blipFill>
-                    <a:blip r:embed="rId26" cstate="print">
+                    <a:blip r:embed="rId27" cstate="print">
                       <a:extLst>
                         <a:ext uri="{28A0092B-C50C-407E-A947-70E740481C1C}">
                           <a14:useLocalDpi xmlns:a14="http://schemas.microsoft.com/office/drawing/2010/main" val="0"/>
@@ -2877,7 +3105,7 @@
                     </pic:cNvPicPr>
                   </pic:nvPicPr>
                   <pic:blipFill>
-                    <a:blip r:embed="rId27" cstate="print">
+                    <a:blip r:embed="rId28" cstate="print">
                       <a:extLst>
                         <a:ext uri="{28A0092B-C50C-407E-A947-70E740481C1C}">
                           <a14:useLocalDpi xmlns:a14="http://schemas.microsoft.com/office/drawing/2010/main" val="0"/>
@@ -4464,11 +4692,7 @@
           </mc:Choice>
           <mc:Fallback>
             <w:pict>
-              <v:shapetype w14:anchorId="41D58D05" id="_x0000_t202" coordsize="21600,21600" o:spt="202" path="m,l,21600r21600,l21600,xe">
-                <v:stroke joinstyle="miter"/>
-                <v:path gradientshapeok="t" o:connecttype="rect"/>
-              </v:shapetype>
-              <v:shape id="Tekstvak 176" o:spid="_x0000_s1033" type="#_x0000_t202" style="position:absolute;margin-left:108.15pt;margin-top:26.6pt;width:124.2pt;height:24.6pt;z-index:251707392;visibility:visible;mso-wrap-style:square;mso-width-percent:0;mso-height-percent:0;mso-wrap-distance-left:9pt;mso-wrap-distance-top:0;mso-wrap-distance-right:9pt;mso-wrap-distance-bottom:0;mso-position-horizontal:absolute;mso-position-horizontal-relative:text;mso-position-vertical:absolute;mso-position-vertical-relative:text;mso-width-percent:0;mso-height-percent:0;mso-width-relative:margin;mso-height-relative:margin;v-text-anchor:top" o:gfxdata="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" fillcolor="white [3201]" strokeweight=".5pt">
+              <v:shape w14:anchorId="41D58D05" id="Tekstvak 176" o:spid="_x0000_s1033" type="#_x0000_t202" style="position:absolute;margin-left:108.15pt;margin-top:26.6pt;width:124.2pt;height:24.6pt;z-index:251707392;visibility:visible;mso-wrap-style:square;mso-width-percent:0;mso-height-percent:0;mso-wrap-distance-left:9pt;mso-wrap-distance-top:0;mso-wrap-distance-right:9pt;mso-wrap-distance-bottom:0;mso-position-horizontal:absolute;mso-position-horizontal-relative:text;mso-position-vertical:absolute;mso-position-vertical-relative:text;mso-width-percent:0;mso-height-percent:0;mso-width-relative:margin;mso-height-relative:margin;v-text-anchor:top" o:gfxdata="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" fillcolor="white [3201]" strokeweight=".5pt">
                 <v:textbox>
                   <w:txbxContent>
                     <w:p>
@@ -4640,12 +4864,10 @@
           <w:sz w:val="24"/>
         </w:rPr>
       </w:pPr>
-      <w:bookmarkStart w:id="0" w:name="_GoBack"/>
-      <w:bookmarkEnd w:id="0"/>
     </w:p>
     <w:sectPr>
-      <w:headerReference w:type="default" r:id="rId28"/>
-      <w:footerReference w:type="default" r:id="rId29"/>
+      <w:headerReference w:type="default" r:id="rId29"/>
+      <w:footerReference w:type="default" r:id="rId30"/>
       <w:pgSz w:w="11907" w:h="16839" w:code="9"/>
       <w:pgMar w:top="1440" w:right="1800" w:bottom="1440" w:left="1800" w:header="720" w:footer="720" w:gutter="0"/>
       <w:pgNumType w:start="0"/>
@@ -5194,15 +5416,15 @@
         </mc:Choice>
         <mc:Fallback>
           <w:pict>
-            <v:group w14:anchorId="582A1293" id="Groep 167" o:spid="_x0000_s1033" style="position:absolute;margin-left:82.7pt;margin-top:0;width:133.9pt;height:80.65pt;z-index:251659264;mso-top-percent:23;mso-position-horizontal:right;mso-position-horizontal-relative:page;mso-position-vertical-relative:page;mso-top-percent:23;mso-width-relative:margin;mso-height-relative:margin" coordsize="17007,10241" o:gfxdata="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">
-              <v:group id="Groep 168" o:spid="_x0000_s1034" style="position:absolute;width:17007;height:10241" coordsize="17007,10241" o:gfxdata="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">
-                <v:rect id="Rechthoek 169" o:spid="_x0000_s1035" style="position:absolute;width:17007;height:10241;visibility:visible;mso-wrap-style:square;v-text-anchor:middle" o:gfxdata="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" fillcolor="white [3212]" stroked="f" strokeweight="2pt">
+            <v:group w14:anchorId="582A1293" id="Groep 167" o:spid="_x0000_s1034" style="position:absolute;margin-left:82.7pt;margin-top:0;width:133.9pt;height:80.65pt;z-index:251659264;mso-top-percent:23;mso-position-horizontal:right;mso-position-horizontal-relative:page;mso-position-vertical-relative:page;mso-top-percent:23;mso-width-relative:margin;mso-height-relative:margin" coordsize="17007,10241" o:gfxdata="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">
+              <v:group id="Groep 168" o:spid="_x0000_s1035" style="position:absolute;width:17007;height:10241" coordsize="17007,10241" o:gfxdata="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">
+                <v:rect id="Rechthoek 169" o:spid="_x0000_s1036" style="position:absolute;width:17007;height:10241;visibility:visible;mso-wrap-style:square;v-text-anchor:middle" o:gfxdata="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" fillcolor="white [3212]" stroked="f" strokeweight="2pt">
                   <v:fill opacity="0"/>
                 </v:rect>
-                <v:shape id="Rechthoek 12" o:spid="_x0000_s1036" style="position:absolute;width:14630;height:10149;visibility:visible;mso-wrap-style:square;v-text-anchor:middle" coordsize="1462822,1014481" o:gfxdata="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" path="m,l1462822,r,1014481l638269,407899,,xe" fillcolor="#3f251d [3204]" stroked="f" strokeweight="2pt">
+                <v:shape id="Rechthoek 12" o:spid="_x0000_s1037" style="position:absolute;width:14630;height:10149;visibility:visible;mso-wrap-style:square;v-text-anchor:middle" coordsize="1462822,1014481" o:gfxdata="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" path="m,l1462822,r,1014481l638269,407899,,xe" fillcolor="#3f251d [3204]" stroked="f" strokeweight="2pt">
                   <v:path arrowok="t" o:connecttype="custom" o:connectlocs="0,0;1463040,0;1463040,1014984;638364,408101;0,0" o:connectangles="0,0,0,0,0"/>
                 </v:shape>
-                <v:rect id="Rechthoek 171" o:spid="_x0000_s1037" style="position:absolute;width:14721;height:10241;visibility:visible;mso-wrap-style:square;v-text-anchor:middle" o:gfxdata="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" strokecolor="white [3212]" strokeweight="2pt">
+                <v:rect id="Rechthoek 171" o:spid="_x0000_s1038" style="position:absolute;width:14721;height:10241;visibility:visible;mso-wrap-style:square;v-text-anchor:middle" o:gfxdata="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" strokecolor="white [3212]" strokeweight="2pt">
                   <v:fill r:id="rId2" o:title="" recolor="t" rotate="t" type="frame"/>
                 </v:rect>
               </v:group>
@@ -5210,7 +5432,7 @@
                 <v:stroke joinstyle="miter"/>
                 <v:path gradientshapeok="t" o:connecttype="rect"/>
               </v:shapetype>
-              <v:shape id="Tekstvak 172" o:spid="_x0000_s1038" type="#_x0000_t202" style="position:absolute;left:10326;top:95;width:4381;height:3752;visibility:visible;mso-wrap-style:square;v-text-anchor:middle" o:gfxdata="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" filled="f" stroked="f" strokeweight=".5pt">
+              <v:shape id="Tekstvak 172" o:spid="_x0000_s1039" type="#_x0000_t202" style="position:absolute;left:10326;top:95;width:4381;height:3752;visibility:visible;mso-wrap-style:square;v-text-anchor:middle" o:gfxdata="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" filled="f" stroked="f" strokeweight=".5pt">
                 <v:textbox inset=",7.2pt,,7.2pt">
                   <w:txbxContent>
                     <w:p>
@@ -8290,7 +8512,7 @@
 </file>
 
 <file path=customXml/itemProps3.xml><?xml version="1.0" encoding="utf-8"?>
-<ds:datastoreItem xmlns:ds="http://schemas.openxmlformats.org/officeDocument/2006/customXml" ds:itemID="{DC9145CA-1F96-4214-BCF6-D4AD667831FF}">
+<ds:datastoreItem xmlns:ds="http://schemas.openxmlformats.org/officeDocument/2006/customXml" ds:itemID="{FA694CA9-D0CA-4477-A455-D4318137EF33}">
   <ds:schemaRefs>
     <ds:schemaRef ds:uri="http://schemas.openxmlformats.org/officeDocument/2006/bibliography"/>
   </ds:schemaRefs>

</xml_diff>

<commit_message>
verslag bijgewerkt enwireframes bijgewerkt
</commit_message>
<xml_diff>
--- a/Verslag.docx
+++ b/Verslag.docx
@@ -615,6 +615,34 @@
         <w:jc w:val="left"/>
       </w:pPr>
       <w:r>
+        <w:t>Huisstijl</w:t>
+      </w:r>
+      <w:r>
+        <w:tab/>
+      </w:r>
+      <w:r>
+        <w:tab/>
+      </w:r>
+      <w:r>
+        <w:tab/>
+      </w:r>
+      <w:r>
+        <w:tab/>
+      </w:r>
+      <w:r>
+        <w:tab/>
+      </w:r>
+      <w:r>
+        <w:tab/>
+        <w:t>Blz. 2</w:t>
+      </w:r>
+    </w:p>
+    <w:p>
+      <w:pPr>
+        <w:pStyle w:val="Citaat"/>
+        <w:jc w:val="left"/>
+      </w:pPr>
+      <w:r>
         <w:t>Wireframe</w:t>
       </w:r>
       <w:r>
@@ -1266,34 +1294,17 @@
       </w:pPr>
       <w:r>
         <w:rPr>
-          <w:rStyle w:val="Subtieleverwijzing"/>
-          <w:smallCaps w:val="0"/>
-          <w:color w:val="auto"/>
-          <w:u w:val="none"/>
+          <w:noProof/>
         </w:rPr>
         <w:lastRenderedPageBreak/>
-        <w:t>paginalijst</w:t>
-      </w:r>
-    </w:p>
-    <w:p/>
-    <w:p>
-      <w:pPr>
-        <w:pStyle w:val="Citaat"/>
-        <w:ind w:left="0"/>
-        <w:jc w:val="left"/>
-      </w:pPr>
-      <w:r>
-        <w:rPr>
-          <w:noProof/>
-        </w:rPr>
         <w:drawing>
-          <wp:anchor distT="0" distB="0" distL="114300" distR="114300" simplePos="0" relativeHeight="251710464" behindDoc="0" locked="0" layoutInCell="1" allowOverlap="1" wp14:anchorId="56650BDD" wp14:editId="31831D0F">
+          <wp:anchor distT="0" distB="0" distL="114300" distR="114300" simplePos="0" relativeHeight="251710464" behindDoc="0" locked="0" layoutInCell="1" allowOverlap="1" wp14:anchorId="56650BDD" wp14:editId="6F34A8F0">
             <wp:simplePos x="0" y="0"/>
             <wp:positionH relativeFrom="column">
               <wp:posOffset>-1143000</wp:posOffset>
             </wp:positionH>
             <wp:positionV relativeFrom="paragraph">
-              <wp:posOffset>956310</wp:posOffset>
+              <wp:posOffset>1095375</wp:posOffset>
             </wp:positionV>
             <wp:extent cx="7617546" cy="2066925"/>
             <wp:effectExtent l="0" t="0" r="2540" b="0"/>
@@ -1351,41 +1362,49 @@
         </w:drawing>
       </w:r>
       <w:r>
-        <w:br w:type="page"/>
-      </w:r>
-      <w:bookmarkStart w:id="0" w:name="_GoBack"/>
-      <w:bookmarkEnd w:id="0"/>
+        <w:rPr>
+          <w:rStyle w:val="Subtieleverwijzing"/>
+          <w:smallCaps w:val="0"/>
+          <w:color w:val="auto"/>
+          <w:u w:val="none"/>
+        </w:rPr>
+        <w:t>paginalijst</w:t>
+      </w:r>
     </w:p>
     <w:p>
       <w:pPr>
         <w:pStyle w:val="Titel"/>
       </w:pPr>
+    </w:p>
+    <w:p>
+      <w:pPr>
+        <w:pStyle w:val="Titel"/>
+      </w:pPr>
       <w:r>
         <w:rPr>
           <w:noProof/>
         </w:rPr>
-        <w:lastRenderedPageBreak/>
         <w:drawing>
-          <wp:anchor distT="0" distB="0" distL="114300" distR="114300" simplePos="0" relativeHeight="251663360" behindDoc="0" locked="0" layoutInCell="1" allowOverlap="1" wp14:anchorId="052A814B" wp14:editId="1293CAD5">
+          <wp:anchor distT="0" distB="0" distL="114300" distR="114300" simplePos="0" relativeHeight="251712512" behindDoc="0" locked="0" layoutInCell="1" allowOverlap="1" wp14:anchorId="1D4F555B" wp14:editId="615F36AC">
             <wp:simplePos x="0" y="0"/>
             <wp:positionH relativeFrom="column">
-              <wp:posOffset>2834005</wp:posOffset>
+              <wp:posOffset>3677920</wp:posOffset>
             </wp:positionH>
             <wp:positionV relativeFrom="paragraph">
-              <wp:posOffset>974090</wp:posOffset>
+              <wp:posOffset>850900</wp:posOffset>
             </wp:positionV>
-            <wp:extent cx="3108960" cy="2852420"/>
-            <wp:effectExtent l="0" t="0" r="0" b="5080"/>
+            <wp:extent cx="518160" cy="209550"/>
+            <wp:effectExtent l="0" t="0" r="0" b="0"/>
             <wp:wrapThrough wrapText="bothSides">
               <wp:wrapPolygon edited="0">
                 <wp:start x="0" y="0"/>
-                <wp:lineTo x="0" y="21494"/>
-                <wp:lineTo x="21441" y="21494"/>
-                <wp:lineTo x="21441" y="0"/>
+                <wp:lineTo x="0" y="19636"/>
+                <wp:lineTo x="20647" y="19636"/>
+                <wp:lineTo x="20647" y="0"/>
                 <wp:lineTo x="0" y="0"/>
               </wp:wrapPolygon>
             </wp:wrapThrough>
-            <wp:docPr id="1" name="Afbeelding 1"/>
+            <wp:docPr id="179" name="Afbeelding 179"/>
             <wp:cNvGraphicFramePr>
               <a:graphicFrameLocks xmlns:a="http://schemas.openxmlformats.org/drawingml/2006/main" noChangeAspect="1"/>
             </wp:cNvGraphicFramePr>
@@ -1397,7 +1416,7 @@
                     <pic:cNvPicPr/>
                   </pic:nvPicPr>
                   <pic:blipFill>
-                    <a:blip r:embed="rId13" cstate="print">
+                    <a:blip r:embed="rId13">
                       <a:extLst>
                         <a:ext uri="{28A0092B-C50C-407E-A947-70E740481C1C}">
                           <a14:useLocalDpi xmlns:a14="http://schemas.microsoft.com/office/drawing/2010/main" val="0"/>
@@ -1411,7 +1430,7 @@
                   <pic:spPr>
                     <a:xfrm>
                       <a:off x="0" y="0"/>
-                      <a:ext cx="3108960" cy="2852420"/>
+                      <a:ext cx="518160" cy="209550"/>
                     </a:xfrm>
                     <a:prstGeom prst="rect">
                       <a:avLst/>
@@ -1420,40 +1439,70 @@
                 </pic:pic>
               </a:graphicData>
             </a:graphic>
-            <wp14:sizeRelH relativeFrom="page">
-              <wp14:pctWidth>0</wp14:pctWidth>
-            </wp14:sizeRelH>
-            <wp14:sizeRelV relativeFrom="page">
-              <wp14:pctHeight>0</wp14:pctHeight>
-            </wp14:sizeRelV>
           </wp:anchor>
         </w:drawing>
       </w:r>
       <w:r>
+        <w:t>Huisstijl</w:t>
+      </w:r>
+    </w:p>
+    <w:p>
+      <w:r>
+        <w:t xml:space="preserve">Voor onze website hebben wij een blauw/groene pastel kleur gekozen in combinatie met wit. Als Letter type hebben wij </w:t>
+      </w:r>
+      <w:proofErr w:type="spellStart"/>
+      <w:r>
+        <w:t>Calibri</w:t>
+      </w:r>
+      <w:proofErr w:type="spellEnd"/>
+      <w:r>
+        <w:t xml:space="preserve"> gekozen, dit is een simpel lettertype die makkelijk te lezen valt. We hebben er voor gekozen een strakke website te maken met iets grotere letters. Omdat te kunnen doen hebben wij geen afgeronde hoeken in onze website zodat de lijnen strak blijven. </w:t>
+      </w:r>
+    </w:p>
+    <w:p/>
+    <w:p>
+      <w:pPr>
+        <w:pStyle w:val="Citaat"/>
+        <w:ind w:left="0"/>
+        <w:jc w:val="left"/>
+      </w:pPr>
+      <w:r>
+        <w:br w:type="page"/>
+      </w:r>
+    </w:p>
+    <w:p>
+      <w:pPr>
+        <w:pStyle w:val="Titel"/>
+        <w:rPr>
+          <w:lang w:val="en-US"/>
+        </w:rPr>
+      </w:pPr>
+      <w:r>
         <w:rPr>
           <w:noProof/>
         </w:rPr>
+        <w:lastRenderedPageBreak/>
         <w:drawing>
-          <wp:anchor distT="0" distB="0" distL="114300" distR="114300" simplePos="0" relativeHeight="251665408" behindDoc="0" locked="0" layoutInCell="1" allowOverlap="1" wp14:anchorId="5594C7D4" wp14:editId="4873CD09">
+          <wp:anchor distT="0" distB="0" distL="114300" distR="114300" simplePos="0" relativeHeight="251716608" behindDoc="0" locked="0" layoutInCell="1" allowOverlap="1" wp14:anchorId="41321FD1" wp14:editId="40E22C73">
             <wp:simplePos x="0" y="0"/>
             <wp:positionH relativeFrom="column">
-              <wp:posOffset>-501650</wp:posOffset>
+              <wp:posOffset>2838450</wp:posOffset>
             </wp:positionH>
             <wp:positionV relativeFrom="paragraph">
-              <wp:posOffset>976630</wp:posOffset>
+              <wp:posOffset>971550</wp:posOffset>
             </wp:positionV>
-            <wp:extent cx="3108960" cy="2851785"/>
-            <wp:effectExtent l="0" t="0" r="0" b="5715"/>
+            <wp:extent cx="3142615" cy="2882900"/>
+            <wp:effectExtent l="0" t="0" r="635" b="0"/>
             <wp:wrapThrough wrapText="bothSides">
               <wp:wrapPolygon edited="0">
                 <wp:start x="0" y="0"/>
-                <wp:lineTo x="0" y="21499"/>
-                <wp:lineTo x="21441" y="21499"/>
-                <wp:lineTo x="21441" y="0"/>
+                <wp:lineTo x="0" y="21410"/>
+                <wp:lineTo x="21473" y="21410"/>
+                <wp:lineTo x="21473" y="0"/>
                 <wp:lineTo x="0" y="0"/>
               </wp:wrapPolygon>
             </wp:wrapThrough>
-            <wp:docPr id="3" name="Afbeelding 3"/>
+            <wp:docPr id="183" name="Afbeelding 183"/>
             <wp:cNvGraphicFramePr>
               <a:graphicFrameLocks xmlns:a="http://schemas.openxmlformats.org/drawingml/2006/main" noChangeAspect="1"/>
             </wp:cNvGraphicFramePr>
@@ -1461,13 +1510,13 @@
               <a:graphicData uri="http://schemas.openxmlformats.org/drawingml/2006/picture">
                 <pic:pic xmlns:pic="http://schemas.openxmlformats.org/drawingml/2006/picture">
                   <pic:nvPicPr>
-                    <pic:cNvPr id="0" name="Picture 1"/>
+                    <pic:cNvPr id="0" name="Picture 7"/>
                     <pic:cNvPicPr>
                       <a:picLocks noChangeAspect="1" noChangeArrowheads="1"/>
                     </pic:cNvPicPr>
                   </pic:nvPicPr>
                   <pic:blipFill>
-                    <a:blip r:embed="rId14">
+                    <a:blip r:embed="rId14" cstate="print">
                       <a:extLst>
                         <a:ext uri="{28A0092B-C50C-407E-A947-70E740481C1C}">
                           <a14:useLocalDpi xmlns:a14="http://schemas.microsoft.com/office/drawing/2010/main" val="0"/>
@@ -1482,7 +1531,7 @@
                   <pic:spPr bwMode="auto">
                     <a:xfrm>
                       <a:off x="0" y="0"/>
-                      <a:ext cx="3108960" cy="2851785"/>
+                      <a:ext cx="3142615" cy="2882900"/>
                     </a:xfrm>
                     <a:prstGeom prst="rect">
                       <a:avLst/>
@@ -1505,10 +1554,240 @@
         </w:drawing>
       </w:r>
       <w:r>
+        <w:rPr>
+          <w:noProof/>
+        </w:rPr>
+        <w:drawing>
+          <wp:anchor distT="0" distB="0" distL="114300" distR="114300" simplePos="0" relativeHeight="251715584" behindDoc="0" locked="0" layoutInCell="1" allowOverlap="1" wp14:anchorId="5D212B68" wp14:editId="0BCC24E9">
+            <wp:simplePos x="0" y="0"/>
+            <wp:positionH relativeFrom="column">
+              <wp:posOffset>-505460</wp:posOffset>
+            </wp:positionH>
+            <wp:positionV relativeFrom="paragraph">
+              <wp:posOffset>971550</wp:posOffset>
+            </wp:positionV>
+            <wp:extent cx="3143885" cy="2882900"/>
+            <wp:effectExtent l="0" t="0" r="0" b="0"/>
+            <wp:wrapThrough wrapText="bothSides">
+              <wp:wrapPolygon edited="0">
+                <wp:start x="0" y="0"/>
+                <wp:lineTo x="0" y="21410"/>
+                <wp:lineTo x="21465" y="21410"/>
+                <wp:lineTo x="21465" y="0"/>
+                <wp:lineTo x="0" y="0"/>
+              </wp:wrapPolygon>
+            </wp:wrapThrough>
+            <wp:docPr id="182" name="Afbeelding 182"/>
+            <wp:cNvGraphicFramePr>
+              <a:graphicFrameLocks xmlns:a="http://schemas.openxmlformats.org/drawingml/2006/main" noChangeAspect="1"/>
+            </wp:cNvGraphicFramePr>
+            <a:graphic xmlns:a="http://schemas.openxmlformats.org/drawingml/2006/main">
+              <a:graphicData uri="http://schemas.openxmlformats.org/drawingml/2006/picture">
+                <pic:pic xmlns:pic="http://schemas.openxmlformats.org/drawingml/2006/picture">
+                  <pic:nvPicPr>
+                    <pic:cNvPr id="0" name="Picture 5"/>
+                    <pic:cNvPicPr>
+                      <a:picLocks noChangeAspect="1" noChangeArrowheads="1"/>
+                    </pic:cNvPicPr>
+                  </pic:nvPicPr>
+                  <pic:blipFill>
+                    <a:blip r:embed="rId15">
+                      <a:extLst>
+                        <a:ext uri="{28A0092B-C50C-407E-A947-70E740481C1C}">
+                          <a14:useLocalDpi xmlns:a14="http://schemas.microsoft.com/office/drawing/2010/main" val="0"/>
+                        </a:ext>
+                      </a:extLst>
+                    </a:blip>
+                    <a:srcRect/>
+                    <a:stretch>
+                      <a:fillRect/>
+                    </a:stretch>
+                  </pic:blipFill>
+                  <pic:spPr bwMode="auto">
+                    <a:xfrm>
+                      <a:off x="0" y="0"/>
+                      <a:ext cx="3143885" cy="2882900"/>
+                    </a:xfrm>
+                    <a:prstGeom prst="rect">
+                      <a:avLst/>
+                    </a:prstGeom>
+                    <a:noFill/>
+                    <a:ln>
+                      <a:noFill/>
+                    </a:ln>
+                  </pic:spPr>
+                </pic:pic>
+              </a:graphicData>
+            </a:graphic>
+            <wp14:sizeRelH relativeFrom="page">
+              <wp14:pctWidth>0</wp14:pctWidth>
+            </wp14:sizeRelH>
+            <wp14:sizeRelV relativeFrom="page">
+              <wp14:pctHeight>0</wp14:pctHeight>
+            </wp14:sizeRelV>
+          </wp:anchor>
+        </w:drawing>
+      </w:r>
+      <w:r>
+        <w:rPr>
+          <w:lang w:val="en-US"/>
+        </w:rPr>
         <w:t>Wireframe</w:t>
       </w:r>
+      <w:bookmarkStart w:id="0" w:name="_GoBack"/>
+      <w:bookmarkEnd w:id="0"/>
     </w:p>
     <w:p>
+      <w:r>
+        <w:rPr>
+          <w:noProof/>
+        </w:rPr>
+        <w:drawing>
+          <wp:anchor distT="0" distB="0" distL="114300" distR="114300" simplePos="0" relativeHeight="251720704" behindDoc="0" locked="0" layoutInCell="1" allowOverlap="1" wp14:anchorId="35A9D73C" wp14:editId="7DC03542">
+            <wp:simplePos x="0" y="0"/>
+            <wp:positionH relativeFrom="column">
+              <wp:posOffset>-480695</wp:posOffset>
+            </wp:positionH>
+            <wp:positionV relativeFrom="paragraph">
+              <wp:posOffset>3280410</wp:posOffset>
+            </wp:positionV>
+            <wp:extent cx="3109595" cy="2882265"/>
+            <wp:effectExtent l="0" t="0" r="0" b="0"/>
+            <wp:wrapThrough wrapText="bothSides">
+              <wp:wrapPolygon edited="0">
+                <wp:start x="0" y="0"/>
+                <wp:lineTo x="0" y="21414"/>
+                <wp:lineTo x="21437" y="21414"/>
+                <wp:lineTo x="21437" y="0"/>
+                <wp:lineTo x="0" y="0"/>
+              </wp:wrapPolygon>
+            </wp:wrapThrough>
+            <wp:docPr id="187" name="Afbeelding 187"/>
+            <wp:cNvGraphicFramePr>
+              <a:graphicFrameLocks xmlns:a="http://schemas.openxmlformats.org/drawingml/2006/main" noChangeAspect="1"/>
+            </wp:cNvGraphicFramePr>
+            <a:graphic xmlns:a="http://schemas.openxmlformats.org/drawingml/2006/main">
+              <a:graphicData uri="http://schemas.openxmlformats.org/drawingml/2006/picture">
+                <pic:pic xmlns:pic="http://schemas.openxmlformats.org/drawingml/2006/picture">
+                  <pic:nvPicPr>
+                    <pic:cNvPr id="0" name="Picture 15"/>
+                    <pic:cNvPicPr>
+                      <a:picLocks noChangeAspect="1" noChangeArrowheads="1"/>
+                    </pic:cNvPicPr>
+                  </pic:nvPicPr>
+                  <pic:blipFill>
+                    <a:blip r:embed="rId16" cstate="print">
+                      <a:extLst>
+                        <a:ext uri="{28A0092B-C50C-407E-A947-70E740481C1C}">
+                          <a14:useLocalDpi xmlns:a14="http://schemas.microsoft.com/office/drawing/2010/main" val="0"/>
+                        </a:ext>
+                      </a:extLst>
+                    </a:blip>
+                    <a:srcRect/>
+                    <a:stretch>
+                      <a:fillRect/>
+                    </a:stretch>
+                  </pic:blipFill>
+                  <pic:spPr bwMode="auto">
+                    <a:xfrm>
+                      <a:off x="0" y="0"/>
+                      <a:ext cx="3109595" cy="2882265"/>
+                    </a:xfrm>
+                    <a:prstGeom prst="rect">
+                      <a:avLst/>
+                    </a:prstGeom>
+                    <a:noFill/>
+                    <a:ln>
+                      <a:noFill/>
+                    </a:ln>
+                  </pic:spPr>
+                </pic:pic>
+              </a:graphicData>
+            </a:graphic>
+            <wp14:sizeRelH relativeFrom="page">
+              <wp14:pctWidth>0</wp14:pctWidth>
+            </wp14:sizeRelH>
+            <wp14:sizeRelV relativeFrom="page">
+              <wp14:pctHeight>0</wp14:pctHeight>
+            </wp14:sizeRelV>
+          </wp:anchor>
+        </w:drawing>
+      </w:r>
+      <w:r>
+        <w:rPr>
+          <w:noProof/>
+        </w:rPr>
+        <w:drawing>
+          <wp:anchor distT="0" distB="0" distL="114300" distR="114300" simplePos="0" relativeHeight="251714560" behindDoc="0" locked="0" layoutInCell="1" allowOverlap="1" wp14:anchorId="3D2357C3" wp14:editId="53187ADC">
+            <wp:simplePos x="0" y="0"/>
+            <wp:positionH relativeFrom="column">
+              <wp:posOffset>2837815</wp:posOffset>
+            </wp:positionH>
+            <wp:positionV relativeFrom="paragraph">
+              <wp:posOffset>3280410</wp:posOffset>
+            </wp:positionV>
+            <wp:extent cx="3109595" cy="2882900"/>
+            <wp:effectExtent l="0" t="0" r="0" b="0"/>
+            <wp:wrapThrough wrapText="bothSides">
+              <wp:wrapPolygon edited="0">
+                <wp:start x="0" y="0"/>
+                <wp:lineTo x="0" y="21410"/>
+                <wp:lineTo x="21437" y="21410"/>
+                <wp:lineTo x="21437" y="0"/>
+                <wp:lineTo x="0" y="0"/>
+              </wp:wrapPolygon>
+            </wp:wrapThrough>
+            <wp:docPr id="181" name="Afbeelding 181"/>
+            <wp:cNvGraphicFramePr>
+              <a:graphicFrameLocks xmlns:a="http://schemas.openxmlformats.org/drawingml/2006/main" noChangeAspect="1"/>
+            </wp:cNvGraphicFramePr>
+            <a:graphic xmlns:a="http://schemas.openxmlformats.org/drawingml/2006/main">
+              <a:graphicData uri="http://schemas.openxmlformats.org/drawingml/2006/picture">
+                <pic:pic xmlns:pic="http://schemas.openxmlformats.org/drawingml/2006/picture">
+                  <pic:nvPicPr>
+                    <pic:cNvPr id="0" name="Picture 3"/>
+                    <pic:cNvPicPr>
+                      <a:picLocks noChangeAspect="1" noChangeArrowheads="1"/>
+                    </pic:cNvPicPr>
+                  </pic:nvPicPr>
+                  <pic:blipFill>
+                    <a:blip r:embed="rId17" cstate="print">
+                      <a:extLst>
+                        <a:ext uri="{28A0092B-C50C-407E-A947-70E740481C1C}">
+                          <a14:useLocalDpi xmlns:a14="http://schemas.microsoft.com/office/drawing/2010/main" val="0"/>
+                        </a:ext>
+                      </a:extLst>
+                    </a:blip>
+                    <a:srcRect/>
+                    <a:stretch>
+                      <a:fillRect/>
+                    </a:stretch>
+                  </pic:blipFill>
+                  <pic:spPr bwMode="auto">
+                    <a:xfrm>
+                      <a:off x="0" y="0"/>
+                      <a:ext cx="3109595" cy="2882900"/>
+                    </a:xfrm>
+                    <a:prstGeom prst="rect">
+                      <a:avLst/>
+                    </a:prstGeom>
+                    <a:noFill/>
+                    <a:ln>
+                      <a:noFill/>
+                    </a:ln>
+                  </pic:spPr>
+                </pic:pic>
+              </a:graphicData>
+            </a:graphic>
+            <wp14:sizeRelH relativeFrom="page">
+              <wp14:pctWidth>0</wp14:pctWidth>
+            </wp14:sizeRelH>
+            <wp14:sizeRelV relativeFrom="page">
+              <wp14:pctHeight>0</wp14:pctHeight>
+            </wp14:sizeRelV>
+          </wp:anchor>
+        </w:drawing>
+      </w:r>
       <w:r>
         <w:rPr>
           <w:noProof/>
@@ -1670,30 +1949,64 @@
         </mc:AlternateContent>
       </w:r>
       <w:r>
+        <w:t>Home Page</w:t>
+      </w:r>
+      <w:r>
+        <w:tab/>
+      </w:r>
+      <w:r>
+        <w:tab/>
+      </w:r>
+      <w:r>
+        <w:tab/>
+      </w:r>
+      <w:r>
+        <w:tab/>
+      </w:r>
+      <w:r>
+        <w:tab/>
+      </w:r>
+      <w:r>
+        <w:tab/>
+      </w:r>
+      <w:r>
+        <w:tab/>
+        <w:t>Informatie</w:t>
+      </w:r>
+      <w:r>
+        <w:br w:type="page"/>
+      </w:r>
+    </w:p>
+    <w:p>
+      <w:pPr>
+        <w:pStyle w:val="Titel"/>
+      </w:pPr>
+      <w:r>
         <w:rPr>
           <w:noProof/>
         </w:rPr>
+        <w:lastRenderedPageBreak/>
         <w:drawing>
-          <wp:anchor distT="0" distB="0" distL="114300" distR="114300" simplePos="0" relativeHeight="251667456" behindDoc="0" locked="0" layoutInCell="1" allowOverlap="1" wp14:anchorId="11521379" wp14:editId="09E1C579">
+          <wp:anchor distT="0" distB="0" distL="114300" distR="114300" simplePos="0" relativeHeight="251717632" behindDoc="0" locked="0" layoutInCell="1" allowOverlap="1" wp14:anchorId="23ACE56A" wp14:editId="564791A1">
             <wp:simplePos x="0" y="0"/>
             <wp:positionH relativeFrom="column">
-              <wp:posOffset>2834640</wp:posOffset>
+              <wp:posOffset>2830195</wp:posOffset>
             </wp:positionH>
             <wp:positionV relativeFrom="paragraph">
-              <wp:posOffset>3278505</wp:posOffset>
+              <wp:posOffset>1038225</wp:posOffset>
             </wp:positionV>
-            <wp:extent cx="3108960" cy="2882900"/>
-            <wp:effectExtent l="0" t="0" r="0" b="0"/>
+            <wp:extent cx="3095625" cy="2846705"/>
+            <wp:effectExtent l="0" t="0" r="9525" b="0"/>
             <wp:wrapThrough wrapText="bothSides">
               <wp:wrapPolygon edited="0">
                 <wp:start x="0" y="0"/>
-                <wp:lineTo x="0" y="21410"/>
-                <wp:lineTo x="21441" y="21410"/>
-                <wp:lineTo x="21441" y="0"/>
+                <wp:lineTo x="0" y="21393"/>
+                <wp:lineTo x="21534" y="21393"/>
+                <wp:lineTo x="21534" y="0"/>
                 <wp:lineTo x="0" y="0"/>
               </wp:wrapPolygon>
             </wp:wrapThrough>
-            <wp:docPr id="7" name="Afbeelding 7"/>
+            <wp:docPr id="184" name="Afbeelding 184"/>
             <wp:cNvGraphicFramePr>
               <a:graphicFrameLocks xmlns:a="http://schemas.openxmlformats.org/drawingml/2006/main" noChangeAspect="1"/>
             </wp:cNvGraphicFramePr>
@@ -1701,183 +2014,13 @@
               <a:graphicData uri="http://schemas.openxmlformats.org/drawingml/2006/picture">
                 <pic:pic xmlns:pic="http://schemas.openxmlformats.org/drawingml/2006/picture">
                   <pic:nvPicPr>
-                    <pic:cNvPr id="1" name=""/>
-                    <pic:cNvPicPr/>
-                  </pic:nvPicPr>
-                  <pic:blipFill>
-                    <a:blip r:embed="rId15" cstate="print">
-                      <a:extLst>
-                        <a:ext uri="{28A0092B-C50C-407E-A947-70E740481C1C}">
-                          <a14:useLocalDpi xmlns:a14="http://schemas.microsoft.com/office/drawing/2010/main" val="0"/>
-                        </a:ext>
-                      </a:extLst>
-                    </a:blip>
-                    <a:stretch>
-                      <a:fillRect/>
-                    </a:stretch>
-                  </pic:blipFill>
-                  <pic:spPr>
-                    <a:xfrm>
-                      <a:off x="0" y="0"/>
-                      <a:ext cx="3108960" cy="2882900"/>
-                    </a:xfrm>
-                    <a:prstGeom prst="rect">
-                      <a:avLst/>
-                    </a:prstGeom>
-                  </pic:spPr>
-                </pic:pic>
-              </a:graphicData>
-            </a:graphic>
-            <wp14:sizeRelH relativeFrom="page">
-              <wp14:pctWidth>0</wp14:pctWidth>
-            </wp14:sizeRelH>
-            <wp14:sizeRelV relativeFrom="page">
-              <wp14:pctHeight>0</wp14:pctHeight>
-            </wp14:sizeRelV>
-          </wp:anchor>
-        </w:drawing>
-      </w:r>
-      <w:r>
-        <w:rPr>
-          <w:noProof/>
-        </w:rPr>
-        <w:drawing>
-          <wp:anchor distT="0" distB="0" distL="114300" distR="114300" simplePos="0" relativeHeight="251664384" behindDoc="0" locked="0" layoutInCell="1" allowOverlap="1" wp14:anchorId="4E771CF2" wp14:editId="556BFC84">
-            <wp:simplePos x="0" y="0"/>
-            <wp:positionH relativeFrom="column">
-              <wp:posOffset>-501650</wp:posOffset>
-            </wp:positionH>
-            <wp:positionV relativeFrom="paragraph">
-              <wp:posOffset>3282315</wp:posOffset>
-            </wp:positionV>
-            <wp:extent cx="3108960" cy="2882900"/>
-            <wp:effectExtent l="0" t="0" r="0" b="0"/>
-            <wp:wrapThrough wrapText="bothSides">
-              <wp:wrapPolygon edited="0">
-                <wp:start x="0" y="0"/>
-                <wp:lineTo x="0" y="21410"/>
-                <wp:lineTo x="21441" y="21410"/>
-                <wp:lineTo x="21441" y="0"/>
-                <wp:lineTo x="0" y="0"/>
-              </wp:wrapPolygon>
-            </wp:wrapThrough>
-            <wp:docPr id="2" name="Afbeelding 2"/>
-            <wp:cNvGraphicFramePr>
-              <a:graphicFrameLocks xmlns:a="http://schemas.openxmlformats.org/drawingml/2006/main" noChangeAspect="1"/>
-            </wp:cNvGraphicFramePr>
-            <a:graphic xmlns:a="http://schemas.openxmlformats.org/drawingml/2006/main">
-              <a:graphicData uri="http://schemas.openxmlformats.org/drawingml/2006/picture">
-                <pic:pic xmlns:pic="http://schemas.openxmlformats.org/drawingml/2006/picture">
-                  <pic:nvPicPr>
-                    <pic:cNvPr id="1" name=""/>
-                    <pic:cNvPicPr/>
-                  </pic:nvPicPr>
-                  <pic:blipFill>
-                    <a:blip r:embed="rId16" cstate="print">
-                      <a:extLst>
-                        <a:ext uri="{28A0092B-C50C-407E-A947-70E740481C1C}">
-                          <a14:useLocalDpi xmlns:a14="http://schemas.microsoft.com/office/drawing/2010/main" val="0"/>
-                        </a:ext>
-                      </a:extLst>
-                    </a:blip>
-                    <a:stretch>
-                      <a:fillRect/>
-                    </a:stretch>
-                  </pic:blipFill>
-                  <pic:spPr>
-                    <a:xfrm>
-                      <a:off x="0" y="0"/>
-                      <a:ext cx="3108960" cy="2882900"/>
-                    </a:xfrm>
-                    <a:prstGeom prst="rect">
-                      <a:avLst/>
-                    </a:prstGeom>
-                  </pic:spPr>
-                </pic:pic>
-              </a:graphicData>
-            </a:graphic>
-            <wp14:sizeRelH relativeFrom="page">
-              <wp14:pctWidth>0</wp14:pctWidth>
-            </wp14:sizeRelH>
-            <wp14:sizeRelV relativeFrom="page">
-              <wp14:pctHeight>0</wp14:pctHeight>
-            </wp14:sizeRelV>
-          </wp:anchor>
-        </w:drawing>
-      </w:r>
-      <w:r>
-        <w:t>Home Page</w:t>
-      </w:r>
-      <w:r>
-        <w:tab/>
-      </w:r>
-      <w:r>
-        <w:tab/>
-      </w:r>
-      <w:r>
-        <w:tab/>
-      </w:r>
-      <w:r>
-        <w:tab/>
-      </w:r>
-      <w:r>
-        <w:tab/>
-      </w:r>
-      <w:r>
-        <w:tab/>
-      </w:r>
-      <w:r>
-        <w:tab/>
-        <w:t>Informatie</w:t>
-      </w:r>
-      <w:r>
-        <w:br w:type="page"/>
-      </w:r>
-    </w:p>
-    <w:p>
-      <w:pPr>
-        <w:pStyle w:val="Titel"/>
-      </w:pPr>
-      <w:r>
-        <w:rPr>
-          <w:noProof/>
-        </w:rPr>
-        <w:lastRenderedPageBreak/>
-        <w:drawing>
-          <wp:anchor distT="0" distB="0" distL="114300" distR="114300" simplePos="0" relativeHeight="251666432" behindDoc="0" locked="0" layoutInCell="1" allowOverlap="1" wp14:anchorId="59FC2019" wp14:editId="15181DC9">
-            <wp:simplePos x="0" y="0"/>
-            <wp:positionH relativeFrom="column">
-              <wp:posOffset>2838450</wp:posOffset>
-            </wp:positionH>
-            <wp:positionV relativeFrom="paragraph">
-              <wp:posOffset>1042035</wp:posOffset>
-            </wp:positionV>
-            <wp:extent cx="3131185" cy="2882900"/>
-            <wp:effectExtent l="0" t="0" r="0" b="0"/>
-            <wp:wrapThrough wrapText="bothSides">
-              <wp:wrapPolygon edited="0">
-                <wp:start x="0" y="0"/>
-                <wp:lineTo x="0" y="21410"/>
-                <wp:lineTo x="21420" y="21410"/>
-                <wp:lineTo x="21420" y="0"/>
-                <wp:lineTo x="0" y="0"/>
-              </wp:wrapPolygon>
-            </wp:wrapThrough>
-            <wp:docPr id="4" name="Afbeelding 4"/>
-            <wp:cNvGraphicFramePr>
-              <a:graphicFrameLocks xmlns:a="http://schemas.openxmlformats.org/drawingml/2006/main" noChangeAspect="1"/>
-            </wp:cNvGraphicFramePr>
-            <a:graphic xmlns:a="http://schemas.openxmlformats.org/drawingml/2006/main">
-              <a:graphicData uri="http://schemas.openxmlformats.org/drawingml/2006/picture">
-                <pic:pic xmlns:pic="http://schemas.openxmlformats.org/drawingml/2006/picture">
-                  <pic:nvPicPr>
-                    <pic:cNvPr id="0" name="Picture 3"/>
+                    <pic:cNvPr id="0" name="Picture 9"/>
                     <pic:cNvPicPr>
                       <a:picLocks noChangeAspect="1" noChangeArrowheads="1"/>
                     </pic:cNvPicPr>
                   </pic:nvPicPr>
                   <pic:blipFill>
-                    <a:blip r:embed="rId17" cstate="print">
+                    <a:blip r:embed="rId18" cstate="print">
                       <a:extLst>
                         <a:ext uri="{28A0092B-C50C-407E-A947-70E740481C1C}">
                           <a14:useLocalDpi xmlns:a14="http://schemas.microsoft.com/office/drawing/2010/main" val="0"/>
@@ -1892,7 +2035,7 @@
                   <pic:spPr bwMode="auto">
                     <a:xfrm>
                       <a:off x="0" y="0"/>
-                      <a:ext cx="3131185" cy="2882900"/>
+                      <a:ext cx="3095625" cy="2846705"/>
                     </a:xfrm>
                     <a:prstGeom prst="rect">
                       <a:avLst/>
@@ -1919,26 +2062,26 @@
           <w:noProof/>
         </w:rPr>
         <w:drawing>
-          <wp:anchor distT="0" distB="0" distL="114300" distR="114300" simplePos="0" relativeHeight="251668480" behindDoc="0" locked="0" layoutInCell="1" allowOverlap="1" wp14:anchorId="31D3CAAF" wp14:editId="1402BAD9">
+          <wp:anchor distT="0" distB="0" distL="114300" distR="114300" simplePos="0" relativeHeight="251713536" behindDoc="0" locked="0" layoutInCell="1" allowOverlap="1" wp14:anchorId="6CE875F7" wp14:editId="5D22B304">
             <wp:simplePos x="0" y="0"/>
             <wp:positionH relativeFrom="column">
-              <wp:posOffset>-638810</wp:posOffset>
+              <wp:posOffset>-570865</wp:posOffset>
             </wp:positionH>
             <wp:positionV relativeFrom="paragraph">
-              <wp:posOffset>1041400</wp:posOffset>
+              <wp:posOffset>1036955</wp:posOffset>
             </wp:positionV>
-            <wp:extent cx="3114675" cy="2882900"/>
-            <wp:effectExtent l="0" t="0" r="9525" b="0"/>
+            <wp:extent cx="3048000" cy="2820035"/>
+            <wp:effectExtent l="0" t="0" r="0" b="0"/>
             <wp:wrapThrough wrapText="bothSides">
               <wp:wrapPolygon edited="0">
                 <wp:start x="0" y="0"/>
-                <wp:lineTo x="0" y="21410"/>
-                <wp:lineTo x="21534" y="21410"/>
-                <wp:lineTo x="21534" y="0"/>
+                <wp:lineTo x="0" y="21449"/>
+                <wp:lineTo x="21465" y="21449"/>
+                <wp:lineTo x="21465" y="0"/>
                 <wp:lineTo x="0" y="0"/>
               </wp:wrapPolygon>
             </wp:wrapThrough>
-            <wp:docPr id="8" name="Afbeelding 8"/>
+            <wp:docPr id="180" name="Afbeelding 180"/>
             <wp:cNvGraphicFramePr>
               <a:graphicFrameLocks xmlns:a="http://schemas.openxmlformats.org/drawingml/2006/main" noChangeAspect="1"/>
             </wp:cNvGraphicFramePr>
@@ -1952,7 +2095,7 @@
                     </pic:cNvPicPr>
                   </pic:nvPicPr>
                   <pic:blipFill>
-                    <a:blip r:embed="rId18" cstate="print">
+                    <a:blip r:embed="rId19" cstate="print">
                       <a:extLst>
                         <a:ext uri="{28A0092B-C50C-407E-A947-70E740481C1C}">
                           <a14:useLocalDpi xmlns:a14="http://schemas.microsoft.com/office/drawing/2010/main" val="0"/>
@@ -1967,7 +2110,7 @@
                   <pic:spPr bwMode="auto">
                     <a:xfrm>
                       <a:off x="0" y="0"/>
-                      <a:ext cx="3114675" cy="2882900"/>
+                      <a:ext cx="3048000" cy="2820035"/>
                     </a:xfrm>
                     <a:prstGeom prst="rect">
                       <a:avLst/>
@@ -1990,30 +2133,35 @@
         </w:drawing>
       </w:r>
       <w:r>
+        <w:t>Wireframe</w:t>
+      </w:r>
+    </w:p>
+    <w:p>
+      <w:r>
         <w:rPr>
           <w:noProof/>
         </w:rPr>
         <w:drawing>
-          <wp:anchor distT="0" distB="0" distL="114300" distR="114300" simplePos="0" relativeHeight="251670528" behindDoc="0" locked="0" layoutInCell="1" allowOverlap="1" wp14:anchorId="6C65FB4F" wp14:editId="30049987">
+          <wp:anchor distT="0" distB="0" distL="114300" distR="114300" simplePos="0" relativeHeight="251719680" behindDoc="0" locked="0" layoutInCell="1" allowOverlap="1" wp14:anchorId="389055DC" wp14:editId="485FF26C">
             <wp:simplePos x="0" y="0"/>
             <wp:positionH relativeFrom="column">
-              <wp:posOffset>2842895</wp:posOffset>
+              <wp:posOffset>2828925</wp:posOffset>
             </wp:positionH>
             <wp:positionV relativeFrom="paragraph">
-              <wp:posOffset>4292600</wp:posOffset>
+              <wp:posOffset>3261360</wp:posOffset>
             </wp:positionV>
-            <wp:extent cx="3088005" cy="2867660"/>
-            <wp:effectExtent l="0" t="0" r="0" b="8890"/>
+            <wp:extent cx="3019425" cy="2804795"/>
+            <wp:effectExtent l="0" t="0" r="9525" b="0"/>
             <wp:wrapThrough wrapText="bothSides">
               <wp:wrapPolygon edited="0">
                 <wp:start x="0" y="0"/>
-                <wp:lineTo x="0" y="21523"/>
-                <wp:lineTo x="21453" y="21523"/>
-                <wp:lineTo x="21453" y="0"/>
+                <wp:lineTo x="0" y="21419"/>
+                <wp:lineTo x="21532" y="21419"/>
+                <wp:lineTo x="21532" y="0"/>
                 <wp:lineTo x="0" y="0"/>
               </wp:wrapPolygon>
             </wp:wrapThrough>
-            <wp:docPr id="10" name="Afbeelding 10"/>
+            <wp:docPr id="186" name="Afbeelding 186"/>
             <wp:cNvGraphicFramePr>
               <a:graphicFrameLocks xmlns:a="http://schemas.openxmlformats.org/drawingml/2006/main" noChangeAspect="1"/>
             </wp:cNvGraphicFramePr>
@@ -2021,13 +2169,13 @@
               <a:graphicData uri="http://schemas.openxmlformats.org/drawingml/2006/picture">
                 <pic:pic xmlns:pic="http://schemas.openxmlformats.org/drawingml/2006/picture">
                   <pic:nvPicPr>
-                    <pic:cNvPr id="0" name="Picture 5"/>
+                    <pic:cNvPr id="0" name="Picture 13"/>
                     <pic:cNvPicPr>
                       <a:picLocks noChangeAspect="1" noChangeArrowheads="1"/>
                     </pic:cNvPicPr>
                   </pic:nvPicPr>
                   <pic:blipFill>
-                    <a:blip r:embed="rId19" cstate="print">
+                    <a:blip r:embed="rId20" cstate="print">
                       <a:extLst>
                         <a:ext uri="{28A0092B-C50C-407E-A947-70E740481C1C}">
                           <a14:useLocalDpi xmlns:a14="http://schemas.microsoft.com/office/drawing/2010/main" val="0"/>
@@ -2042,7 +2190,7 @@
                   <pic:spPr bwMode="auto">
                     <a:xfrm>
                       <a:off x="0" y="0"/>
-                      <a:ext cx="3088005" cy="2867660"/>
+                      <a:ext cx="3019425" cy="2804795"/>
                     </a:xfrm>
                     <a:prstGeom prst="rect">
                       <a:avLst/>
@@ -2069,26 +2217,26 @@
           <w:noProof/>
         </w:rPr>
         <w:drawing>
-          <wp:anchor distT="0" distB="0" distL="114300" distR="114300" simplePos="0" relativeHeight="251671552" behindDoc="0" locked="0" layoutInCell="1" allowOverlap="1" wp14:anchorId="4DC35EE0" wp14:editId="720A39B7">
+          <wp:anchor distT="0" distB="0" distL="114300" distR="114300" simplePos="0" relativeHeight="251718656" behindDoc="0" locked="0" layoutInCell="1" allowOverlap="1" wp14:anchorId="2D0EB54C" wp14:editId="2AC7422B">
             <wp:simplePos x="0" y="0"/>
             <wp:positionH relativeFrom="column">
-              <wp:posOffset>-621665</wp:posOffset>
+              <wp:posOffset>-504825</wp:posOffset>
             </wp:positionH>
             <wp:positionV relativeFrom="paragraph">
-              <wp:posOffset>4292600</wp:posOffset>
+              <wp:posOffset>3261360</wp:posOffset>
             </wp:positionV>
-            <wp:extent cx="3096260" cy="2867660"/>
-            <wp:effectExtent l="0" t="0" r="8890" b="8890"/>
+            <wp:extent cx="3094355" cy="2867660"/>
+            <wp:effectExtent l="0" t="0" r="0" b="8890"/>
             <wp:wrapThrough wrapText="bothSides">
               <wp:wrapPolygon edited="0">
                 <wp:start x="0" y="0"/>
                 <wp:lineTo x="0" y="21523"/>
-                <wp:lineTo x="21529" y="21523"/>
-                <wp:lineTo x="21529" y="0"/>
+                <wp:lineTo x="21409" y="21523"/>
+                <wp:lineTo x="21409" y="0"/>
                 <wp:lineTo x="0" y="0"/>
               </wp:wrapPolygon>
             </wp:wrapThrough>
-            <wp:docPr id="5" name="Afbeelding 5"/>
+            <wp:docPr id="185" name="Afbeelding 185"/>
             <wp:cNvGraphicFramePr>
               <a:graphicFrameLocks xmlns:a="http://schemas.openxmlformats.org/drawingml/2006/main" noChangeAspect="1"/>
             </wp:cNvGraphicFramePr>
@@ -2096,13 +2244,13 @@
               <a:graphicData uri="http://schemas.openxmlformats.org/drawingml/2006/picture">
                 <pic:pic xmlns:pic="http://schemas.openxmlformats.org/drawingml/2006/picture">
                   <pic:nvPicPr>
-                    <pic:cNvPr id="0" name="Picture 1"/>
+                    <pic:cNvPr id="0" name="Picture 11"/>
                     <pic:cNvPicPr>
                       <a:picLocks noChangeAspect="1" noChangeArrowheads="1"/>
                     </pic:cNvPicPr>
                   </pic:nvPicPr>
                   <pic:blipFill>
-                    <a:blip r:embed="rId20" cstate="print">
+                    <a:blip r:embed="rId21" cstate="print">
                       <a:extLst>
                         <a:ext uri="{28A0092B-C50C-407E-A947-70E740481C1C}">
                           <a14:useLocalDpi xmlns:a14="http://schemas.microsoft.com/office/drawing/2010/main" val="0"/>
@@ -2117,7 +2265,7 @@
                   <pic:spPr bwMode="auto">
                     <a:xfrm>
                       <a:off x="0" y="0"/>
-                      <a:ext cx="3096260" cy="2867660"/>
+                      <a:ext cx="3094355" cy="2867660"/>
                     </a:xfrm>
                     <a:prstGeom prst="rect">
                       <a:avLst/>
@@ -2139,11 +2287,6 @@
           </wp:anchor>
         </w:drawing>
       </w:r>
-      <w:r>
-        <w:t>Wireframe</w:t>
-      </w:r>
-    </w:p>
-    <w:p>
       <w:r>
         <w:t>Contact verstuurd</w:t>
       </w:r>
@@ -2486,7 +2629,7 @@
                     </pic:cNvPicPr>
                   </pic:nvPicPr>
                   <pic:blipFill>
-                    <a:blip r:embed="rId21">
+                    <a:blip r:embed="rId22">
                       <a:extLst>
                         <a:ext uri="{28A0092B-C50C-407E-A947-70E740481C1C}">
                           <a14:useLocalDpi xmlns:a14="http://schemas.microsoft.com/office/drawing/2010/main" val="0"/>
@@ -2561,7 +2704,7 @@
                     </pic:cNvPicPr>
                   </pic:nvPicPr>
                   <pic:blipFill>
-                    <a:blip r:embed="rId22" cstate="print">
+                    <a:blip r:embed="rId23" cstate="print">
                       <a:extLst>
                         <a:ext uri="{28A0092B-C50C-407E-A947-70E740481C1C}">
                           <a14:useLocalDpi xmlns:a14="http://schemas.microsoft.com/office/drawing/2010/main" val="0"/>
@@ -2638,7 +2781,7 @@
                     </pic:cNvPicPr>
                   </pic:nvPicPr>
                   <pic:blipFill>
-                    <a:blip r:embed="rId23" cstate="print">
+                    <a:blip r:embed="rId24" cstate="print">
                       <a:extLst>
                         <a:ext uri="{28A0092B-C50C-407E-A947-70E740481C1C}">
                           <a14:useLocalDpi xmlns:a14="http://schemas.microsoft.com/office/drawing/2010/main" val="0"/>
@@ -2713,7 +2856,7 @@
                     </pic:cNvPicPr>
                   </pic:nvPicPr>
                   <pic:blipFill>
-                    <a:blip r:embed="rId24">
+                    <a:blip r:embed="rId25">
                       <a:extLst>
                         <a:ext uri="{28A0092B-C50C-407E-A947-70E740481C1C}">
                           <a14:useLocalDpi xmlns:a14="http://schemas.microsoft.com/office/drawing/2010/main" val="0"/>
@@ -2818,7 +2961,7 @@
                     </pic:cNvPicPr>
                   </pic:nvPicPr>
                   <pic:blipFill>
-                    <a:blip r:embed="rId25" cstate="print">
+                    <a:blip r:embed="rId26" cstate="print">
                       <a:extLst>
                         <a:ext uri="{28A0092B-C50C-407E-A947-70E740481C1C}">
                           <a14:useLocalDpi xmlns:a14="http://schemas.microsoft.com/office/drawing/2010/main" val="0"/>
@@ -2893,7 +3036,7 @@
                     </pic:cNvPicPr>
                   </pic:nvPicPr>
                   <pic:blipFill>
-                    <a:blip r:embed="rId26" cstate="print">
+                    <a:blip r:embed="rId27" cstate="print">
                       <a:extLst>
                         <a:ext uri="{28A0092B-C50C-407E-A947-70E740481C1C}">
                           <a14:useLocalDpi xmlns:a14="http://schemas.microsoft.com/office/drawing/2010/main" val="0"/>
@@ -3030,7 +3173,7 @@
                     </pic:cNvPicPr>
                   </pic:nvPicPr>
                   <pic:blipFill>
-                    <a:blip r:embed="rId27" cstate="print">
+                    <a:blip r:embed="rId28" cstate="print">
                       <a:extLst>
                         <a:ext uri="{28A0092B-C50C-407E-A947-70E740481C1C}">
                           <a14:useLocalDpi xmlns:a14="http://schemas.microsoft.com/office/drawing/2010/main" val="0"/>
@@ -3105,7 +3248,7 @@
                     </pic:cNvPicPr>
                   </pic:nvPicPr>
                   <pic:blipFill>
-                    <a:blip r:embed="rId28" cstate="print">
+                    <a:blip r:embed="rId29" cstate="print">
                       <a:extLst>
                         <a:ext uri="{28A0092B-C50C-407E-A947-70E740481C1C}">
                           <a14:useLocalDpi xmlns:a14="http://schemas.microsoft.com/office/drawing/2010/main" val="0"/>
@@ -4866,8 +5009,8 @@
       </w:pPr>
     </w:p>
     <w:sectPr>
-      <w:headerReference w:type="default" r:id="rId29"/>
-      <w:footerReference w:type="default" r:id="rId30"/>
+      <w:headerReference w:type="default" r:id="rId30"/>
+      <w:footerReference w:type="default" r:id="rId31"/>
       <w:pgSz w:w="11907" w:h="16839" w:code="9"/>
       <w:pgMar w:top="1440" w:right="1800" w:bottom="1440" w:left="1800" w:header="720" w:footer="720" w:gutter="0"/>
       <w:pgNumType w:start="0"/>
@@ -7505,7 +7648,7 @@
     <w:charset w:val="00"/>
     <w:family w:val="roman"/>
     <w:pitch w:val="variable"/>
-    <w:sig w:usb0="20002A87" w:usb1="80000000" w:usb2="00000008" w:usb3="00000000" w:csb0="000001FF" w:csb1="00000000"/>
+    <w:sig w:usb0="E0002EFF" w:usb1="C000785B" w:usb2="00000009" w:usb3="00000000" w:csb0="000001FF" w:csb1="00000000"/>
   </w:font>
   <w:font w:name="Constantia">
     <w:panose1 w:val="02030602050306030303"/>
@@ -7526,14 +7669,14 @@
     <w:charset w:val="00"/>
     <w:family w:val="swiss"/>
     <w:pitch w:val="variable"/>
-    <w:sig w:usb0="A0002AEF" w:usb1="4000207B" w:usb2="00000000" w:usb3="00000000" w:csb0="000001FF" w:csb1="00000000"/>
+    <w:sig w:usb0="E0002AFF" w:usb1="C000247B" w:usb2="00000009" w:usb3="00000000" w:csb0="000001FF" w:csb1="00000000"/>
   </w:font>
   <w:font w:name="Calibri Light">
     <w:panose1 w:val="020F0302020204030204"/>
     <w:charset w:val="00"/>
     <w:family w:val="swiss"/>
     <w:pitch w:val="variable"/>
-    <w:sig w:usb0="A0002AEF" w:usb1="4000207B" w:usb2="00000000" w:usb3="00000000" w:csb0="000001FF" w:csb1="00000000"/>
+    <w:sig w:usb0="E0002AFF" w:usb1="C000247B" w:usb2="00000009" w:usb3="00000000" w:csb0="000001FF" w:csb1="00000000"/>
   </w:font>
 </w:fonts>
 </file>
@@ -8512,7 +8655,7 @@
 </file>
 
 <file path=customXml/itemProps3.xml><?xml version="1.0" encoding="utf-8"?>
-<ds:datastoreItem xmlns:ds="http://schemas.openxmlformats.org/officeDocument/2006/customXml" ds:itemID="{FA694CA9-D0CA-4477-A455-D4318137EF33}">
+<ds:datastoreItem xmlns:ds="http://schemas.openxmlformats.org/officeDocument/2006/customXml" ds:itemID="{6438FCF3-3477-4156-8C1F-728F40FC6498}">
   <ds:schemaRefs>
     <ds:schemaRef ds:uri="http://schemas.openxmlformats.org/officeDocument/2006/bibliography"/>
   </ds:schemaRefs>

</xml_diff>